<commit_message>
Fautes enlevées du rapport
</commit_message>
<xml_diff>
--- a/Rapport.docx
+++ b/Rapport.docx
@@ -1,6 +1,6 @@
 
 <file path=word/document.xml><?xml version="1.0" encoding="utf-8"?>
-<w:document xmlns:wpc="http://schemas.microsoft.com/office/word/2010/wordprocessingCanvas" xmlns:mc="http://schemas.openxmlformats.org/markup-compatibility/2006" xmlns:o="urn:schemas-microsoft-com:office:office" xmlns:r="http://schemas.openxmlformats.org/officeDocument/2006/relationships" xmlns:m="http://schemas.openxmlformats.org/officeDocument/2006/math" xmlns:v="urn:schemas-microsoft-com:vml" xmlns:wp14="http://schemas.microsoft.com/office/word/2010/wordprocessingDrawing" xmlns:wp="http://schemas.openxmlformats.org/drawingml/2006/wordprocessingDrawing" xmlns:w10="urn:schemas-microsoft-com:office:word" xmlns:w="http://schemas.openxmlformats.org/wordprocessingml/2006/main" xmlns:w14="http://schemas.microsoft.com/office/word/2010/wordml" xmlns:wpg="http://schemas.microsoft.com/office/word/2010/wordprocessingGroup" xmlns:wpi="http://schemas.microsoft.com/office/word/2010/wordprocessingInk" xmlns:wne="http://schemas.microsoft.com/office/word/2006/wordml" xmlns:wps="http://schemas.microsoft.com/office/word/2010/wordprocessingShape" mc:Ignorable="w14 wp14">
+<w:document xmlns:wpc="http://schemas.microsoft.com/office/word/2010/wordprocessingCanvas" xmlns:mc="http://schemas.openxmlformats.org/markup-compatibility/2006" xmlns:o="urn:schemas-microsoft-com:office:office" xmlns:r="http://schemas.openxmlformats.org/officeDocument/2006/relationships" xmlns:m="http://schemas.openxmlformats.org/officeDocument/2006/math" xmlns:v="urn:schemas-microsoft-com:vml" xmlns:wp14="http://schemas.microsoft.com/office/word/2010/wordprocessingDrawing" xmlns:wp="http://schemas.openxmlformats.org/drawingml/2006/wordprocessingDrawing" xmlns:w10="urn:schemas-microsoft-com:office:word" xmlns:w="http://schemas.openxmlformats.org/wordprocessingml/2006/main" xmlns:w14="http://schemas.microsoft.com/office/word/2010/wordml" xmlns:w15="http://schemas.microsoft.com/office/word/2012/wordml" xmlns:wpg="http://schemas.microsoft.com/office/word/2010/wordprocessingGroup" xmlns:wpi="http://schemas.microsoft.com/office/word/2010/wordprocessingInk" xmlns:wne="http://schemas.microsoft.com/office/word/2006/wordml" xmlns:wps="http://schemas.microsoft.com/office/word/2010/wordprocessingShape" mc:Ignorable="w14 w15 wp14">
   <w:body>
     <w:p>
       <w:pPr>
@@ -15,23 +15,7 @@
         <w:pStyle w:val="Sous-titre"/>
       </w:pPr>
       <w:r>
-        <w:t xml:space="preserve">Rapport de projet </w:t>
-      </w:r>
-      <w:proofErr w:type="spellStart"/>
-      <w:r>
-        <w:t>Android</w:t>
-      </w:r>
-      <w:proofErr w:type="spellEnd"/>
-      <w:r>
-        <w:t xml:space="preserve"> – Hugo MOUGARD &amp; </w:t>
-      </w:r>
-      <w:proofErr w:type="spellStart"/>
-      <w:r>
-        <w:t>Noémi</w:t>
-      </w:r>
-      <w:proofErr w:type="spellEnd"/>
-      <w:r>
-        <w:t xml:space="preserve"> SALAÜN</w:t>
+        <w:t>Rapport de projet Android – Hugo MOUGARD &amp; Noémi SALAÜN</w:t>
       </w:r>
     </w:p>
     <w:p>
@@ -70,15 +54,7 @@
         </w:numPr>
       </w:pPr>
       <w:r>
-        <w:t xml:space="preserve">Une </w:t>
-      </w:r>
-      <w:proofErr w:type="spellStart"/>
-      <w:r>
-        <w:t>ViewList</w:t>
-      </w:r>
-      <w:proofErr w:type="spellEnd"/>
-      <w:r>
-        <w:t xml:space="preserve"> permet un affichage rapide de l’ensemble des listes</w:t>
+        <w:t>Une ViewList permet un affichage rapide de l’ensemble des listes</w:t>
       </w:r>
     </w:p>
     <w:p>
@@ -116,15 +92,7 @@
         </w:numPr>
       </w:pPr>
       <w:r>
-        <w:t xml:space="preserve">Le dernier élément de la </w:t>
-      </w:r>
-      <w:proofErr w:type="spellStart"/>
-      <w:r>
-        <w:t>ViewList</w:t>
-      </w:r>
-      <w:proofErr w:type="spellEnd"/>
-      <w:r>
-        <w:t xml:space="preserve"> est un bouton permettant d’ajouter une nouvelle liste</w:t>
+        <w:t>Le dernier élément de la ViewList est un bouton permettant d’ajouter une nouvelle liste</w:t>
       </w:r>
     </w:p>
     <w:p>
@@ -163,13 +131,8 @@
       <w:pPr>
         <w:pStyle w:val="Titre5"/>
       </w:pPr>
-      <w:proofErr w:type="spellStart"/>
-      <w:r>
-        <w:t>Renommage</w:t>
-      </w:r>
-      <w:proofErr w:type="spellEnd"/>
-      <w:r>
-        <w:t xml:space="preserve"> d’une liste</w:t>
+      <w:r>
+        <w:t>Renommage d’une liste</w:t>
       </w:r>
     </w:p>
     <w:p>
@@ -229,21 +192,7 @@
         </w:numPr>
       </w:pPr>
       <w:r>
-        <w:t xml:space="preserve">Un clic sur un élément de la </w:t>
-      </w:r>
-      <w:proofErr w:type="spellStart"/>
-      <w:r>
-        <w:t>ListView</w:t>
-      </w:r>
-      <w:proofErr w:type="spellEnd"/>
-      <w:r>
-        <w:t xml:space="preserve"> contenant les listes de tâches permet d’ouvrir une no</w:t>
-      </w:r>
-      <w:r>
-        <w:t>u</w:t>
-      </w:r>
-      <w:r>
-        <w:t>velle fenêtre similaire contenant uniquement les tâches de la liste sélectionnée</w:t>
+        <w:t>Un clic sur un élément de la ListView contenant les listes de tâches permet d’ouvrir une nouvelle fenêtre similaire contenant uniquement les tâches de la liste sélectionnée</w:t>
       </w:r>
     </w:p>
     <w:p>
@@ -302,13 +251,8 @@
       <w:pPr>
         <w:pStyle w:val="Titre5"/>
       </w:pPr>
-      <w:proofErr w:type="spellStart"/>
-      <w:r>
-        <w:t>Renommage</w:t>
-      </w:r>
-      <w:proofErr w:type="spellEnd"/>
-      <w:r>
-        <w:t xml:space="preserve"> d’une tâche</w:t>
+      <w:r>
+        <w:t>Renommage d’une tâche</w:t>
       </w:r>
     </w:p>
     <w:p>
@@ -341,13 +285,7 @@
         </w:numPr>
       </w:pPr>
       <w:r>
-        <w:t>Il est possible de supprimer l’ensemble des tâches d’une liste directement via le menu du t</w:t>
-      </w:r>
-      <w:r>
-        <w:t>é</w:t>
-      </w:r>
-      <w:r>
-        <w:t>léphone</w:t>
+        <w:t>Il est possible de supprimer l’ensemble des tâches d’une liste directement via le menu du téléphone</w:t>
       </w:r>
     </w:p>
     <w:p>
@@ -386,12 +324,10 @@
         <w:pStyle w:val="Titre2"/>
       </w:pPr>
       <w:r>
-        <w:t>Utilisation d’une lis</w:t>
-      </w:r>
-      <w:bookmarkStart w:id="0" w:name="_GoBack"/>
-      <w:bookmarkEnd w:id="0"/>
-      <w:r>
-        <w:t>te de course</w:t>
+        <w:t>Utilisation d’une liste de course</w:t>
+      </w:r>
+      <w:r>
+        <w:t>s</w:t>
       </w:r>
     </w:p>
     <w:p>
@@ -420,7 +356,13 @@
         </w:numPr>
       </w:pPr>
       <w:r>
-        <w:t>Cliquer sur la liste ainsi crée, pour consulter la liste de ses tâches</w:t>
+        <w:t>Cliquer sur la liste ainsi cré</w:t>
+      </w:r>
+      <w:r>
+        <w:t>ée</w:t>
+      </w:r>
+      <w:r>
+        <w:t>, pour consulter la liste de ses tâches</w:t>
       </w:r>
     </w:p>
     <w:p>
@@ -493,7 +435,13 @@
     </w:p>
     <w:p>
       <w:r>
-        <w:t>Le principe d’une TODO-List est un peu différente, il s’agit ici de fournir une liste de chose à faire, qui peut être conservée et complétée durant longtemps.</w:t>
+        <w:t xml:space="preserve">Le principe d’une TODO-List est un peu différente, il s’agit ici de fournir une liste de chose à faire, qui peut être conservée et complétée </w:t>
+      </w:r>
+      <w:r>
+        <w:t>pendant</w:t>
+      </w:r>
+      <w:r>
+        <w:t xml:space="preserve"> longtemps.</w:t>
       </w:r>
     </w:p>
     <w:p>
@@ -517,7 +465,15 @@
         </w:numPr>
       </w:pPr>
       <w:r>
-        <w:t>Lorsque l’on consulte la liste de tâche de notre TODO-List, on peut ajouter de nouvelle tâch</w:t>
+        <w:t>Lorsque l’on consulte la liste de tâche</w:t>
+      </w:r>
+      <w:r>
+        <w:t>s</w:t>
+      </w:r>
+      <w:bookmarkStart w:id="0" w:name="_GoBack"/>
+      <w:bookmarkEnd w:id="0"/>
+      <w:r>
+        <w:t xml:space="preserve"> de notre TODO-List, on peut ajouter de nouvelle tâch</w:t>
       </w:r>
       <w:r>
         <w:t>e à faire, ou invalider des tâches redondantes que l’on doit de nouveau faire</w:t>
@@ -532,13 +488,7 @@
         </w:numPr>
       </w:pPr>
       <w:r>
-        <w:t>Dans le cas où l’on voudrait préciser une tâche, il est possible de la renommer grâce à un a</w:t>
-      </w:r>
-      <w:r>
-        <w:t>p</w:t>
-      </w:r>
-      <w:r>
-        <w:t>pui long sur celle-ci</w:t>
+        <w:t>Dans le cas où l’on voudrait préciser une tâche, il est possible de la renommer grâce à un appui long sur celle-ci</w:t>
       </w:r>
     </w:p>
     <w:p>
@@ -624,36 +574,27 @@
         <w:pStyle w:val="Titre3"/>
       </w:pPr>
       <w:r>
-        <w:t xml:space="preserve">Package </w:t>
-      </w:r>
-      <w:proofErr w:type="spellStart"/>
-      <w:r>
-        <w:t>activity</w:t>
-      </w:r>
-      <w:proofErr w:type="spellEnd"/>
+        <w:t>Package activity</w:t>
+      </w:r>
     </w:p>
     <w:p>
       <w:pPr>
         <w:pStyle w:val="Titre5"/>
       </w:pPr>
-      <w:proofErr w:type="spellStart"/>
       <w:r>
         <w:t>DomainsActivity</w:t>
       </w:r>
-      <w:proofErr w:type="spellEnd"/>
     </w:p>
     <w:p>
       <w:r>
         <w:t>Il s’agit de l’</w:t>
       </w:r>
-      <w:proofErr w:type="spellStart"/>
       <w:r>
         <w:rPr>
           <w:rStyle w:val="Emphaseintense"/>
         </w:rPr>
         <w:t>Activity</w:t>
       </w:r>
-      <w:proofErr w:type="spellEnd"/>
       <w:r>
         <w:t xml:space="preserve"> principale qui se lance avec l’application. Elle permet de consulter la liste des listes de tâches.</w:t>
       </w:r>
@@ -662,49 +603,29 @@
       <w:r>
         <w:t xml:space="preserve">Son cycle de vie est standard, mis à part le </w:t>
       </w:r>
-      <w:proofErr w:type="spellStart"/>
-      <w:proofErr w:type="gramStart"/>
       <w:r>
         <w:rPr>
           <w:rStyle w:val="CodeHTML"/>
         </w:rPr>
         <w:t>onResume</w:t>
       </w:r>
-      <w:proofErr w:type="spellEnd"/>
       <w:r>
         <w:rPr>
           <w:rStyle w:val="CodeHTML"/>
           <w:b w:val="0"/>
           <w:szCs w:val="22"/>
         </w:rPr>
-        <w:t>(</w:t>
-      </w:r>
-      <w:proofErr w:type="gramEnd"/>
-      <w:r>
-        <w:rPr>
-          <w:rStyle w:val="CodeHTML"/>
-          <w:b w:val="0"/>
-          <w:szCs w:val="22"/>
-        </w:rPr>
-        <w:t>)</w:t>
-      </w:r>
-      <w:r>
-        <w:t xml:space="preserve"> qui s’occupe de charger les données enregi</w:t>
-      </w:r>
-      <w:r>
-        <w:t>s</w:t>
-      </w:r>
-      <w:r>
-        <w:t xml:space="preserve">trées avec la persistance. Ce qui permet de mettre à jour l’affichage de la progression d’une liste après avoir modifié ses tâches dans une autre </w:t>
-      </w:r>
-      <w:proofErr w:type="spellStart"/>
+        <w:t>()</w:t>
+      </w:r>
+      <w:r>
+        <w:t xml:space="preserve"> qui s’occupe de charger les données enregistrées avec la persistance. Ce qui permet de mettre à jour l’affichage de la progression d’une liste après avoir modifié ses tâches dans une autre </w:t>
+      </w:r>
       <w:r>
         <w:rPr>
           <w:rStyle w:val="Emphaseintense"/>
         </w:rPr>
         <w:t>Activity</w:t>
       </w:r>
-      <w:proofErr w:type="spellEnd"/>
       <w:r>
         <w:t>.</w:t>
       </w:r>
@@ -713,24 +634,20 @@
       <w:pPr>
         <w:pStyle w:val="Titre5"/>
       </w:pPr>
-      <w:proofErr w:type="spellStart"/>
       <w:r>
         <w:t>TasksActivity</w:t>
       </w:r>
-      <w:proofErr w:type="spellEnd"/>
     </w:p>
     <w:p>
       <w:r>
         <w:t>Il s’agit de l’</w:t>
       </w:r>
-      <w:proofErr w:type="spellStart"/>
       <w:r>
         <w:rPr>
           <w:rStyle w:val="Emphaseintense"/>
         </w:rPr>
         <w:t>Activity</w:t>
       </w:r>
-      <w:proofErr w:type="spellEnd"/>
       <w:r>
         <w:t xml:space="preserve"> qui est appelée pour afficher la liste des tâches composant une liste.</w:t>
       </w:r>
@@ -739,7 +656,6 @@
       <w:r>
         <w:t xml:space="preserve">Son cycle de vie est complétement standard, et l’application s’ouvre correctement sur cette </w:t>
       </w:r>
-      <w:proofErr w:type="spellStart"/>
       <w:r>
         <w:rPr>
           <w:rStyle w:val="Emphaseintense"/>
@@ -750,14 +666,7 @@
         <w:rPr>
           <w:rStyle w:val="Emphaseintense"/>
         </w:rPr>
-        <w:t>ctivity</w:t>
-      </w:r>
-      <w:proofErr w:type="spellEnd"/>
-      <w:r>
-        <w:rPr>
-          <w:rStyle w:val="Emphaseintense"/>
-        </w:rPr>
-        <w:t xml:space="preserve"> </w:t>
+        <w:t xml:space="preserve">ctivity </w:t>
       </w:r>
       <w:r>
         <w:t>après avoir été mise en pause.</w:t>
@@ -775,59 +684,45 @@
       <w:pPr>
         <w:pStyle w:val="Titre5"/>
       </w:pPr>
-      <w:proofErr w:type="spellStart"/>
       <w:r>
         <w:t>DomainsAdapter</w:t>
       </w:r>
-      <w:proofErr w:type="spellEnd"/>
     </w:p>
     <w:p>
       <w:r>
         <w:t xml:space="preserve">Il s’agit d’un </w:t>
       </w:r>
-      <w:proofErr w:type="spellStart"/>
       <w:r>
         <w:rPr>
           <w:rStyle w:val="Emphaseintense"/>
         </w:rPr>
         <w:t>BaseAdapter</w:t>
       </w:r>
-      <w:proofErr w:type="spellEnd"/>
       <w:r>
         <w:t xml:space="preserve"> modifié pour gérer l’affichage de la liste de listes en se basant sur </w:t>
       </w:r>
       <w:r>
-        <w:t>les classes d’entités. C’est lui qui instancie le design d’un élément de la liste pour le valoriser correct</w:t>
-      </w:r>
-      <w:r>
-        <w:t>e</w:t>
-      </w:r>
-      <w:r>
-        <w:t>ment avec le nom et la progression d’une liste. Il gère aussi le cas particulier du dernier élément de la liste qui correspond au bouton d’ajout d’une nouvelle liste.</w:t>
+        <w:t>les classes d’entités. C’est lui qui instancie le design d’un élément de la liste pour le valoriser correctement avec le nom et la progression d’une liste. Il gère aussi le cas particulier du dernier élément de la liste qui correspond au bouton d’ajout d’une nouvelle liste.</w:t>
       </w:r>
     </w:p>
     <w:p>
       <w:pPr>
         <w:pStyle w:val="Titre5"/>
       </w:pPr>
-      <w:proofErr w:type="spellStart"/>
       <w:r>
         <w:t>TasksAdapter</w:t>
       </w:r>
-      <w:proofErr w:type="spellEnd"/>
     </w:p>
     <w:p>
       <w:r>
         <w:t xml:space="preserve">De la même façon, il s’agit d’un </w:t>
       </w:r>
-      <w:proofErr w:type="spellStart"/>
       <w:r>
         <w:rPr>
           <w:rStyle w:val="Emphaseintense"/>
         </w:rPr>
         <w:t>BaseAdapter</w:t>
       </w:r>
-      <w:proofErr w:type="spellEnd"/>
       <w:r>
         <w:t xml:space="preserve"> modifié pour gérer l’affichage d’une liste de tâches. Il s’occupe d’afficher le nom d’une tâche ainsi que sa boîte à cocher correctement valorisée.</w:t>
       </w:r>
@@ -841,58 +736,26 @@
         <w:t>Adapter</w:t>
       </w:r>
       <w:r>
-        <w:t xml:space="preserve"> permet de gérer automatiquement la mise à jour de l’affichage en cas de cha</w:t>
-      </w:r>
-      <w:r>
-        <w:t>n</w:t>
-      </w:r>
-      <w:r>
-        <w:t xml:space="preserve">gement de valeur, il suffit pour cela d’appeler sa méthode </w:t>
-      </w:r>
-      <w:proofErr w:type="spellStart"/>
-      <w:proofErr w:type="gramStart"/>
+        <w:t xml:space="preserve"> permet de gérer automatiquement la mise à jour de l’affichage en cas de changement de valeur, il suffit pour cela d’appeler sa méthode </w:t>
+      </w:r>
       <w:r>
         <w:rPr>
           <w:rStyle w:val="CodeHTML"/>
         </w:rPr>
-        <w:t>notifyDataSetChanged</w:t>
-      </w:r>
-      <w:proofErr w:type="spellEnd"/>
-      <w:r>
-        <w:rPr>
-          <w:rStyle w:val="CodeHTML"/>
-        </w:rPr>
-        <w:t>(</w:t>
-      </w:r>
-      <w:proofErr w:type="gramEnd"/>
-      <w:r>
-        <w:rPr>
-          <w:rStyle w:val="CodeHTML"/>
-        </w:rPr>
-        <w:t>)</w:t>
+        <w:t>notifyDataSetChanged()</w:t>
       </w:r>
       <w:r>
         <w:t>.</w:t>
       </w:r>
       <w:r>
-        <w:t xml:space="preserve"> Le </w:t>
-      </w:r>
-      <w:proofErr w:type="spellStart"/>
-      <w:r>
-        <w:t>TasksAdapter</w:t>
-      </w:r>
-      <w:proofErr w:type="spellEnd"/>
-      <w:r>
-        <w:t xml:space="preserve"> s’occupe aussi d’instancié le </w:t>
-      </w:r>
-      <w:proofErr w:type="spellStart"/>
+        <w:t xml:space="preserve"> Le TasksAdapter s’occupe aussi d’instancié le </w:t>
+      </w:r>
       <w:r>
         <w:rPr>
           <w:rStyle w:val="Emphaseintense"/>
         </w:rPr>
         <w:t>Listener</w:t>
       </w:r>
-      <w:proofErr w:type="spellEnd"/>
       <w:r>
         <w:t xml:space="preserve"> des boîtes à cocher.</w:t>
       </w:r>
@@ -902,26 +765,19 @@
         <w:pStyle w:val="Titre3"/>
       </w:pPr>
       <w:r>
-        <w:t xml:space="preserve">Package </w:t>
-      </w:r>
-      <w:proofErr w:type="spellStart"/>
-      <w:r>
-        <w:t>entity</w:t>
-      </w:r>
-      <w:proofErr w:type="spellEnd"/>
+        <w:t>Package entity</w:t>
+      </w:r>
     </w:p>
     <w:p>
       <w:r>
         <w:t>Les classes d’entités correspondent à la modélisation des éléments que l’on manipule. Il s’agit dans notre cas des tâches (</w:t>
       </w:r>
-      <w:proofErr w:type="spellStart"/>
       <w:r>
         <w:rPr>
           <w:rStyle w:val="Emphaseintense"/>
         </w:rPr>
         <w:t>Task</w:t>
       </w:r>
-      <w:proofErr w:type="spellEnd"/>
       <w:r>
         <w:t>), des listes (</w:t>
       </w:r>
@@ -943,7 +799,6 @@
       <w:r>
         <w:t xml:space="preserve">). Grâce aux </w:t>
       </w:r>
-      <w:proofErr w:type="spellStart"/>
       <w:r>
         <w:rPr>
           <w:rStyle w:val="Emphaseintense"/>
@@ -956,7 +811,6 @@
         </w:rPr>
         <w:t>s</w:t>
       </w:r>
-      <w:proofErr w:type="spellEnd"/>
       <w:r>
         <w:t>, l’affichage est ainsi directement calqué sur les valeurs des entités.</w:t>
       </w:r>
@@ -966,98 +820,53 @@
         <w:pStyle w:val="Titre3"/>
       </w:pPr>
       <w:r>
-        <w:t xml:space="preserve">Package </w:t>
-      </w:r>
-      <w:proofErr w:type="spellStart"/>
-      <w:r>
-        <w:t>persistence</w:t>
-      </w:r>
-      <w:proofErr w:type="spellEnd"/>
+        <w:t>Package persistence</w:t>
+      </w:r>
     </w:p>
     <w:p>
       <w:r>
         <w:t xml:space="preserve">Il s’agit des classes s’occupant de sauvegarder sur le téléphone l’état de nos entités. Une interface Java </w:t>
       </w:r>
-      <w:proofErr w:type="spellStart"/>
       <w:r>
         <w:rPr>
           <w:rStyle w:val="Emphaseintense"/>
         </w:rPr>
         <w:t>PersistenceManager</w:t>
       </w:r>
-      <w:proofErr w:type="spellEnd"/>
       <w:r>
         <w:t xml:space="preserve"> comprend uniquement les méthodes </w:t>
       </w:r>
-      <w:proofErr w:type="spellStart"/>
-      <w:proofErr w:type="gramStart"/>
       <w:r>
         <w:rPr>
           <w:rStyle w:val="CodeHTML"/>
         </w:rPr>
-        <w:t>load</w:t>
-      </w:r>
-      <w:proofErr w:type="spellEnd"/>
+        <w:t>load()</w:t>
+      </w:r>
+      <w:r>
+        <w:t xml:space="preserve"> et </w:t>
+      </w:r>
       <w:r>
         <w:rPr>
           <w:rStyle w:val="CodeHTML"/>
         </w:rPr>
-        <w:t>(</w:t>
-      </w:r>
-      <w:proofErr w:type="gramEnd"/>
-      <w:r>
-        <w:rPr>
-          <w:rStyle w:val="CodeHTML"/>
-        </w:rPr>
-        <w:t>)</w:t>
-      </w:r>
-      <w:r>
-        <w:t xml:space="preserve"> et </w:t>
-      </w:r>
-      <w:proofErr w:type="spellStart"/>
-      <w:r>
-        <w:rPr>
-          <w:rStyle w:val="CodeHTML"/>
-        </w:rPr>
-        <w:t>save</w:t>
-      </w:r>
-      <w:proofErr w:type="spellEnd"/>
-      <w:r>
-        <w:rPr>
-          <w:rStyle w:val="CodeHTML"/>
-        </w:rPr>
-        <w:t>(data)</w:t>
-      </w:r>
-      <w:r>
-        <w:t>. Nous avons ensuite choisi d’en faire une implémentation simple en enregistrant les données dans un fichier texte. En travaillant de cette manière, il serait extrêmement aisé d’implémenter un nouveau gestio</w:t>
-      </w:r>
-      <w:r>
-        <w:t>n</w:t>
-      </w:r>
-      <w:r>
-        <w:t xml:space="preserve">naire travaillant sur une base de données </w:t>
-      </w:r>
-      <w:proofErr w:type="spellStart"/>
+        <w:t>save(data)</w:t>
+      </w:r>
+      <w:r>
+        <w:t xml:space="preserve">. Nous avons ensuite choisi d’en faire une implémentation simple en enregistrant les données dans un fichier texte. En travaillant de cette manière, il serait extrêmement aisé d’implémenter un nouveau gestionnaire travaillant sur une base de données </w:t>
+      </w:r>
       <w:r>
         <w:rPr>
           <w:rStyle w:val="Emphaseintense"/>
         </w:rPr>
         <w:t>SQLite</w:t>
       </w:r>
-      <w:proofErr w:type="spellEnd"/>
       <w:r>
         <w:t xml:space="preserve"> par exemple.</w:t>
       </w:r>
     </w:p>
     <w:p>
       <w:r>
-        <w:t>Pour éviter d’avoir des soucis de perte de données, par exemple si le téléphone s’éteint, la persi</w:t>
-      </w:r>
-      <w:r>
-        <w:t>s</w:t>
-      </w:r>
-      <w:r>
-        <w:t>tance est faite en temps réel à chaque modification des données.</w:t>
+        <w:t>Pour éviter d’avoir des soucis de perte de données, par exemple si le téléphone s’éteint, la persistance est faite en temps réel à chaque modification des données.</w:t>
       </w:r>
     </w:p>
     <w:p>
@@ -1085,13 +894,8 @@
         <w:pStyle w:val="Titre3"/>
       </w:pPr>
       <w:r>
-        <w:t xml:space="preserve">Les </w:t>
-      </w:r>
-      <w:proofErr w:type="spellStart"/>
-      <w:r>
-        <w:t>layouts</w:t>
-      </w:r>
-      <w:proofErr w:type="spellEnd"/>
+        <w:t>Les layouts</w:t>
+      </w:r>
     </w:p>
     <w:p>
       <w:pPr>
@@ -1101,19 +905,11 @@
           <w:numId w:val="4"/>
         </w:numPr>
       </w:pPr>
-      <w:proofErr w:type="spellStart"/>
       <w:r>
         <w:rPr>
           <w:b/>
         </w:rPr>
-        <w:t>Layout</w:t>
-      </w:r>
-      <w:proofErr w:type="spellEnd"/>
-      <w:r>
-        <w:rPr>
-          <w:b/>
-        </w:rPr>
-        <w:t xml:space="preserve"> principal :</w:t>
+        <w:t>Layout principal :</w:t>
       </w:r>
       <w:r>
         <w:t xml:space="preserve"> Il gère l’affichage de la fenêtre complète</w:t>
@@ -1130,31 +926,21 @@
           <w:rStyle w:val="Emphaseintense"/>
         </w:rPr>
       </w:pPr>
-      <w:proofErr w:type="spellStart"/>
       <w:r>
         <w:rPr>
           <w:b/>
         </w:rPr>
-        <w:t>Layout</w:t>
-      </w:r>
-      <w:proofErr w:type="spellEnd"/>
-      <w:r>
-        <w:rPr>
-          <w:b/>
-        </w:rPr>
-        <w:t xml:space="preserve"> d’un élément :</w:t>
+        <w:t>Layout d’un élément :</w:t>
       </w:r>
       <w:r>
         <w:t xml:space="preserve"> Il gère l’affichage d’un élément de la </w:t>
       </w:r>
-      <w:proofErr w:type="spellStart"/>
       <w:r>
         <w:rPr>
           <w:rStyle w:val="Emphaseintense"/>
         </w:rPr>
         <w:t>ListView</w:t>
       </w:r>
-      <w:proofErr w:type="spellEnd"/>
     </w:p>
     <w:p>
       <w:pPr>
@@ -1164,31 +950,21 @@
           <w:numId w:val="4"/>
         </w:numPr>
       </w:pPr>
-      <w:proofErr w:type="spellStart"/>
       <w:r>
         <w:rPr>
           <w:b/>
         </w:rPr>
-        <w:t>Layout</w:t>
-      </w:r>
-      <w:proofErr w:type="spellEnd"/>
-      <w:r>
-        <w:rPr>
-          <w:b/>
-        </w:rPr>
-        <w:t xml:space="preserve"> du bouton :</w:t>
+        <w:t>Layout du bouton :</w:t>
       </w:r>
       <w:r>
         <w:t xml:space="preserve"> Il gère le bouton d’ajout d’un nouvel élément dans la </w:t>
       </w:r>
-      <w:proofErr w:type="spellStart"/>
       <w:r>
         <w:rPr>
           <w:rStyle w:val="Emphaseintense"/>
         </w:rPr>
         <w:t>ListView</w:t>
       </w:r>
-      <w:proofErr w:type="spellEnd"/>
     </w:p>
     <w:p>
       <w:pPr>
@@ -1253,15 +1029,7 @@
     </w:p>
     <w:p>
       <w:r>
-        <w:t xml:space="preserve">Un dépôt </w:t>
-      </w:r>
-      <w:proofErr w:type="spellStart"/>
-      <w:r>
-        <w:t>GitHub</w:t>
-      </w:r>
-      <w:proofErr w:type="spellEnd"/>
-      <w:r>
-        <w:t xml:space="preserve"> contient l’ensemble des fichiers nécessaire à notre projet :</w:t>
+        <w:t>Un dépôt GitHub contient l’ensemble des fichiers nécessaire à notre projet :</w:t>
       </w:r>
     </w:p>
     <w:p>
@@ -1297,7 +1065,7 @@
 </file>
 
 <file path=word/numbering.xml><?xml version="1.0" encoding="utf-8"?>
-<w:numbering xmlns:wpc="http://schemas.microsoft.com/office/word/2010/wordprocessingCanvas" xmlns:mc="http://schemas.openxmlformats.org/markup-compatibility/2006" xmlns:o="urn:schemas-microsoft-com:office:office" xmlns:r="http://schemas.openxmlformats.org/officeDocument/2006/relationships" xmlns:m="http://schemas.openxmlformats.org/officeDocument/2006/math" xmlns:v="urn:schemas-microsoft-com:vml" xmlns:wp14="http://schemas.microsoft.com/office/word/2010/wordprocessingDrawing" xmlns:wp="http://schemas.openxmlformats.org/drawingml/2006/wordprocessingDrawing" xmlns:w10="urn:schemas-microsoft-com:office:word" xmlns:w="http://schemas.openxmlformats.org/wordprocessingml/2006/main" xmlns:w14="http://schemas.microsoft.com/office/word/2010/wordml" xmlns:wpg="http://schemas.microsoft.com/office/word/2010/wordprocessingGroup" xmlns:wpi="http://schemas.microsoft.com/office/word/2010/wordprocessingInk" xmlns:wne="http://schemas.microsoft.com/office/word/2006/wordml" xmlns:wps="http://schemas.microsoft.com/office/word/2010/wordprocessingShape" mc:Ignorable="w14 wp14">
+<w:numbering xmlns:wpc="http://schemas.microsoft.com/office/word/2010/wordprocessingCanvas" xmlns:mc="http://schemas.openxmlformats.org/markup-compatibility/2006" xmlns:o="urn:schemas-microsoft-com:office:office" xmlns:r="http://schemas.openxmlformats.org/officeDocument/2006/relationships" xmlns:m="http://schemas.openxmlformats.org/officeDocument/2006/math" xmlns:v="urn:schemas-microsoft-com:vml" xmlns:wp14="http://schemas.microsoft.com/office/word/2010/wordprocessingDrawing" xmlns:wp="http://schemas.openxmlformats.org/drawingml/2006/wordprocessingDrawing" xmlns:w10="urn:schemas-microsoft-com:office:word" xmlns:w="http://schemas.openxmlformats.org/wordprocessingml/2006/main" xmlns:w14="http://schemas.microsoft.com/office/word/2010/wordml" xmlns:w15="http://schemas.microsoft.com/office/word/2012/wordml" xmlns:wpg="http://schemas.microsoft.com/office/word/2010/wordprocessingGroup" xmlns:wpi="http://schemas.microsoft.com/office/word/2010/wordprocessingInk" xmlns:wne="http://schemas.microsoft.com/office/word/2006/wordml" xmlns:wps="http://schemas.microsoft.com/office/word/2010/wordprocessingShape" mc:Ignorable="w14 w15 wp14">
   <w:abstractNum w:abstractNumId="0">
     <w:nsid w:val="FFFFFF7C"/>
     <w:multiLevelType w:val="singleLevel"/>
@@ -2537,7 +2305,7 @@
 </file>
 
 <file path=word/styles.xml><?xml version="1.0" encoding="utf-8"?>
-<w:styles xmlns:mc="http://schemas.openxmlformats.org/markup-compatibility/2006" xmlns:r="http://schemas.openxmlformats.org/officeDocument/2006/relationships" xmlns:w="http://schemas.openxmlformats.org/wordprocessingml/2006/main" xmlns:w14="http://schemas.microsoft.com/office/word/2010/wordml" mc:Ignorable="w14">
+<w:styles xmlns:mc="http://schemas.openxmlformats.org/markup-compatibility/2006" xmlns:r="http://schemas.openxmlformats.org/officeDocument/2006/relationships" xmlns:w="http://schemas.openxmlformats.org/wordprocessingml/2006/main" xmlns:w14="http://schemas.microsoft.com/office/word/2010/wordml" xmlns:w15="http://schemas.microsoft.com/office/word/2012/wordml" mc:Ignorable="w14 w15">
   <w:docDefaults>
     <w:rPrDefault>
       <w:rPr>
@@ -2553,706 +2321,378 @@
       </w:pPr>
     </w:pPrDefault>
   </w:docDefaults>
-  <w:latentStyles w:defLockedState="0" w:defUIPriority="99" w:defSemiHidden="1" w:defUnhideWhenUsed="1" w:defQFormat="0" w:count="267">
-    <w:lsdException w:name="Normal" w:semiHidden="0" w:uiPriority="0" w:unhideWhenUsed="0" w:qFormat="1"/>
-    <w:lsdException w:name="heading 1" w:semiHidden="0" w:uiPriority="9" w:unhideWhenUsed="0" w:qFormat="1"/>
-    <w:lsdException w:name="heading 2" w:uiPriority="9" w:qFormat="1"/>
-    <w:lsdException w:name="heading 3" w:uiPriority="9" w:qFormat="1"/>
-    <w:lsdException w:name="heading 4" w:uiPriority="9" w:qFormat="1"/>
-    <w:lsdException w:name="heading 5" w:uiPriority="9" w:qFormat="1"/>
-    <w:lsdException w:name="heading 6" w:uiPriority="9" w:qFormat="1"/>
-    <w:lsdException w:name="heading 7" w:uiPriority="9" w:qFormat="1"/>
-    <w:lsdException w:name="heading 8" w:uiPriority="9" w:qFormat="1"/>
-    <w:lsdException w:name="heading 9" w:uiPriority="9" w:qFormat="1"/>
-    <w:lsdException w:name="toc 1" w:uiPriority="39"/>
-    <w:lsdException w:name="toc 2" w:uiPriority="39"/>
-    <w:lsdException w:name="toc 3" w:uiPriority="39"/>
-    <w:lsdException w:name="toc 4" w:uiPriority="39"/>
-    <w:lsdException w:name="toc 5" w:uiPriority="39"/>
-    <w:lsdException w:name="toc 6" w:uiPriority="39"/>
-    <w:lsdException w:name="toc 7" w:uiPriority="39"/>
-    <w:lsdException w:name="toc 8" w:uiPriority="39"/>
-    <w:lsdException w:name="toc 9" w:uiPriority="39"/>
-    <w:lsdException w:name="caption" w:uiPriority="35" w:qFormat="1"/>
-    <w:lsdException w:name="Title" w:semiHidden="0" w:uiPriority="10" w:unhideWhenUsed="0" w:qFormat="1"/>
-    <w:lsdException w:name="Default Paragraph Font" w:uiPriority="1"/>
-    <w:lsdException w:name="Subtitle" w:semiHidden="0" w:uiPriority="11" w:unhideWhenUsed="0" w:qFormat="1"/>
-    <w:lsdException w:name="Strong" w:semiHidden="0" w:uiPriority="22" w:unhideWhenUsed="0" w:qFormat="1"/>
-    <w:lsdException w:name="Emphasis" w:semiHidden="0" w:uiPriority="20" w:unhideWhenUsed="0" w:qFormat="1"/>
-    <w:lsdException w:name="Table Grid" w:semiHidden="0" w:uiPriority="59" w:unhideWhenUsed="0"/>
-    <w:lsdException w:name="Placeholder Text" w:unhideWhenUsed="0"/>
-    <w:lsdException w:name="No Spacing" w:semiHidden="0" w:uiPriority="1" w:unhideWhenUsed="0" w:qFormat="1"/>
-    <w:lsdException w:name="Light Shading" w:semiHidden="0" w:uiPriority="60" w:unhideWhenUsed="0"/>
-    <w:lsdException w:name="Light List" w:semiHidden="0" w:uiPriority="61" w:unhideWhenUsed="0"/>
-    <w:lsdException w:name="Light Grid" w:semiHidden="0" w:uiPriority="62" w:unhideWhenUsed="0"/>
-    <w:lsdException w:name="Medium Shading 1" w:semiHidden="0" w:uiPriority="63" w:unhideWhenUsed="0"/>
-    <w:lsdException w:name="Medium Shading 2" w:semiHidden="0" w:uiPriority="64" w:unhideWhenUsed="0"/>
-    <w:lsdException w:name="Medium List 1" w:semiHidden="0" w:uiPriority="65" w:unhideWhenUsed="0"/>
-    <w:lsdException w:name="Medium List 2" w:semiHidden="0" w:uiPriority="66" w:unhideWhenUsed="0"/>
-    <w:lsdException w:name="Medium Grid 1" w:semiHidden="0" w:uiPriority="67" w:unhideWhenUsed="0"/>
-    <w:lsdException w:name="Medium Grid 2" w:semiHidden="0" w:uiPriority="68" w:unhideWhenUsed="0"/>
-    <w:lsdException w:name="Medium Grid 3" w:semiHidden="0" w:uiPriority="69" w:unhideWhenUsed="0"/>
-    <w:lsdException w:name="Dark List" w:semiHidden="0" w:uiPriority="70" w:unhideWhenUsed="0"/>
-    <w:lsdException w:name="Colorful Shading" w:semiHidden="0" w:uiPriority="71" w:unhideWhenUsed="0"/>
-    <w:lsdException w:name="Colorful List" w:semiHidden="0" w:uiPriority="72" w:unhideWhenUsed="0"/>
-    <w:lsdException w:name="Colorful Grid" w:semiHidden="0" w:uiPriority="73" w:unhideWhenUsed="0"/>
-    <w:lsdException w:name="Light Shading Accent 1" w:semiHidden="0" w:uiPriority="60" w:unhideWhenUsed="0"/>
-    <w:lsdException w:name="Light List Accent 1" w:semiHidden="0" w:uiPriority="61" w:unhideWhenUsed="0"/>
-    <w:lsdException w:name="Light Grid Accent 1" w:semiHidden="0" w:uiPriority="62" w:unhideWhenUsed="0"/>
-    <w:lsdException w:name="Medium Shading 1 Accent 1" w:semiHidden="0" w:uiPriority="63" w:unhideWhenUsed="0"/>
-    <w:lsdException w:name="Medium Shading 2 Accent 1" w:semiHidden="0" w:uiPriority="64" w:unhideWhenUsed="0"/>
-    <w:lsdException w:name="Medium List 1 Accent 1" w:semiHidden="0" w:uiPriority="65" w:unhideWhenUsed="0"/>
-    <w:lsdException w:name="Revision" w:unhideWhenUsed="0"/>
-    <w:lsdException w:name="List Paragraph" w:semiHidden="0" w:uiPriority="34" w:unhideWhenUsed="0" w:qFormat="1"/>
-    <w:lsdException w:name="Quote" w:semiHidden="0" w:uiPriority="29" w:unhideWhenUsed="0" w:qFormat="1"/>
-    <w:lsdException w:name="Intense Quote" w:semiHidden="0" w:uiPriority="30" w:unhideWhenUsed="0" w:qFormat="1"/>
-    <w:lsdException w:name="Medium List 2 Accent 1" w:semiHidden="0" w:uiPriority="66" w:unhideWhenUsed="0"/>
-    <w:lsdException w:name="Medium Grid 1 Accent 1" w:semiHidden="0" w:uiPriority="67" w:unhideWhenUsed="0"/>
-    <w:lsdException w:name="Medium Grid 2 Accent 1" w:semiHidden="0" w:uiPriority="68" w:unhideWhenUsed="0"/>
-    <w:lsdException w:name="Medium Grid 3 Accent 1" w:semiHidden="0" w:uiPriority="69" w:unhideWhenUsed="0"/>
-    <w:lsdException w:name="Dark List Accent 1" w:semiHidden="0" w:uiPriority="70" w:unhideWhenUsed="0"/>
-    <w:lsdException w:name="Colorful Shading Accent 1" w:semiHidden="0" w:uiPriority="71" w:unhideWhenUsed="0"/>
-    <w:lsdException w:name="Colorful List Accent 1" w:semiHidden="0" w:uiPriority="72" w:unhideWhenUsed="0"/>
-    <w:lsdException w:name="Colorful Grid Accent 1" w:semiHidden="0" w:uiPriority="73" w:unhideWhenUsed="0"/>
-    <w:lsdException w:name="Light Shading Accent 2" w:semiHidden="0" w:uiPriority="60" w:unhideWhenUsed="0"/>
-    <w:lsdException w:name="Light List Accent 2" w:semiHidden="0" w:uiPriority="61" w:unhideWhenUsed="0"/>
-    <w:lsdException w:name="Light Grid Accent 2" w:semiHidden="0" w:uiPriority="62" w:unhideWhenUsed="0"/>
-    <w:lsdException w:name="Medium Shading 1 Accent 2" w:semiHidden="0" w:uiPriority="63" w:unhideWhenUsed="0"/>
-    <w:lsdException w:name="Medium Shading 2 Accent 2" w:semiHidden="0" w:uiPriority="64" w:unhideWhenUsed="0"/>
-    <w:lsdException w:name="Medium List 1 Accent 2" w:semiHidden="0" w:uiPriority="65" w:unhideWhenUsed="0"/>
-    <w:lsdException w:name="Medium List 2 Accent 2" w:semiHidden="0" w:uiPriority="66" w:unhideWhenUsed="0"/>
-    <w:lsdException w:name="Medium Grid 1 Accent 2" w:semiHidden="0" w:uiPriority="67" w:unhideWhenUsed="0"/>
-    <w:lsdException w:name="Medium Grid 2 Accent 2" w:semiHidden="0" w:uiPriority="68" w:unhideWhenUsed="0"/>
-    <w:lsdException w:name="Medium Grid 3 Accent 2" w:semiHidden="0" w:uiPriority="69" w:unhideWhenUsed="0"/>
-    <w:lsdException w:name="Dark List Accent 2" w:semiHidden="0" w:uiPriority="70" w:unhideWhenUsed="0"/>
-    <w:lsdException w:name="Colorful Shading Accent 2" w:semiHidden="0" w:uiPriority="71" w:unhideWhenUsed="0"/>
-    <w:lsdException w:name="Colorful List Accent 2" w:semiHidden="0" w:uiPriority="72" w:unhideWhenUsed="0"/>
-    <w:lsdException w:name="Colorful Grid Accent 2" w:semiHidden="0" w:uiPriority="73" w:unhideWhenUsed="0"/>
-    <w:lsdException w:name="Light Shading Accent 3" w:semiHidden="0" w:uiPriority="60" w:unhideWhenUsed="0"/>
-    <w:lsdException w:name="Light List Accent 3" w:semiHidden="0" w:uiPriority="61" w:unhideWhenUsed="0"/>
-    <w:lsdException w:name="Light Grid Accent 3" w:semiHidden="0" w:uiPriority="62" w:unhideWhenUsed="0"/>
-    <w:lsdException w:name="Medium Shading 1 Accent 3" w:semiHidden="0" w:uiPriority="63" w:unhideWhenUsed="0"/>
-    <w:lsdException w:name="Medium Shading 2 Accent 3" w:semiHidden="0" w:uiPriority="64" w:unhideWhenUsed="0"/>
-    <w:lsdException w:name="Medium List 1 Accent 3" w:semiHidden="0" w:uiPriority="65" w:unhideWhenUsed="0"/>
-    <w:lsdException w:name="Medium List 2 Accent 3" w:semiHidden="0" w:uiPriority="66" w:unhideWhenUsed="0"/>
-    <w:lsdException w:name="Medium Grid 1 Accent 3" w:semiHidden="0" w:uiPriority="67" w:unhideWhenUsed="0"/>
-    <w:lsdException w:name="Medium Grid 2 Accent 3" w:semiHidden="0" w:uiPriority="68" w:unhideWhenUsed="0"/>
-    <w:lsdException w:name="Medium Grid 3 Accent 3" w:semiHidden="0" w:uiPriority="69" w:unhideWhenUsed="0"/>
-    <w:lsdException w:name="Dark List Accent 3" w:semiHidden="0" w:uiPriority="70" w:unhideWhenUsed="0"/>
-    <w:lsdException w:name="Colorful Shading Accent 3" w:semiHidden="0" w:uiPriority="71" w:unhideWhenUsed="0"/>
-    <w:lsdException w:name="Colorful List Accent 3" w:semiHidden="0" w:uiPriority="72" w:unhideWhenUsed="0"/>
-    <w:lsdException w:name="Colorful Grid Accent 3" w:semiHidden="0" w:uiPriority="73" w:unhideWhenUsed="0"/>
-    <w:lsdException w:name="Light Shading Accent 4" w:semiHidden="0" w:uiPriority="60" w:unhideWhenUsed="0"/>
-    <w:lsdException w:name="Light List Accent 4" w:semiHidden="0" w:uiPriority="61" w:unhideWhenUsed="0"/>
-    <w:lsdException w:name="Light Grid Accent 4" w:semiHidden="0" w:uiPriority="62" w:unhideWhenUsed="0"/>
-    <w:lsdException w:name="Medium Shading 1 Accent 4" w:semiHidden="0" w:uiPriority="63" w:unhideWhenUsed="0"/>
-    <w:lsdException w:name="Medium Shading 2 Accent 4" w:semiHidden="0" w:uiPriority="64" w:unhideWhenUsed="0"/>
-    <w:lsdException w:name="Medium List 1 Accent 4" w:semiHidden="0" w:uiPriority="65" w:unhideWhenUsed="0"/>
-    <w:lsdException w:name="Medium List 2 Accent 4" w:semiHidden="0" w:uiPriority="66" w:unhideWhenUsed="0"/>
-    <w:lsdException w:name="Medium Grid 1 Accent 4" w:semiHidden="0" w:uiPriority="67" w:unhideWhenUsed="0"/>
-    <w:lsdException w:name="Medium Grid 2 Accent 4" w:semiHidden="0" w:uiPriority="68" w:unhideWhenUsed="0"/>
-    <w:lsdException w:name="Medium Grid 3 Accent 4" w:semiHidden="0" w:uiPriority="69" w:unhideWhenUsed="0"/>
-    <w:lsdException w:name="Dark List Accent 4" w:semiHidden="0" w:uiPriority="70" w:unhideWhenUsed="0"/>
-    <w:lsdException w:name="Colorful Shading Accent 4" w:semiHidden="0" w:uiPriority="71" w:unhideWhenUsed="0"/>
-    <w:lsdException w:name="Colorful List Accent 4" w:semiHidden="0" w:uiPriority="72" w:unhideWhenUsed="0"/>
-    <w:lsdException w:name="Colorful Grid Accent 4" w:semiHidden="0" w:uiPriority="73" w:unhideWhenUsed="0"/>
-    <w:lsdException w:name="Light Shading Accent 5" w:semiHidden="0" w:uiPriority="60" w:unhideWhenUsed="0"/>
-    <w:lsdException w:name="Light List Accent 5" w:semiHidden="0" w:uiPriority="61" w:unhideWhenUsed="0"/>
-    <w:lsdException w:name="Light Grid Accent 5" w:semiHidden="0" w:uiPriority="62" w:unhideWhenUsed="0"/>
-    <w:lsdException w:name="Medium Shading 1 Accent 5" w:semiHidden="0" w:uiPriority="63" w:unhideWhenUsed="0"/>
-    <w:lsdException w:name="Medium Shading 2 Accent 5" w:semiHidden="0" w:uiPriority="64" w:unhideWhenUsed="0"/>
-    <w:lsdException w:name="Medium List 1 Accent 5" w:semiHidden="0" w:uiPriority="65" w:unhideWhenUsed="0"/>
-    <w:lsdException w:name="Medium List 2 Accent 5" w:semiHidden="0" w:uiPriority="66" w:unhideWhenUsed="0"/>
-    <w:lsdException w:name="Medium Grid 1 Accent 5" w:semiHidden="0" w:uiPriority="67" w:unhideWhenUsed="0"/>
-    <w:lsdException w:name="Medium Grid 2 Accent 5" w:semiHidden="0" w:uiPriority="68" w:unhideWhenUsed="0"/>
-    <w:lsdException w:name="Medium Grid 3 Accent 5" w:semiHidden="0" w:uiPriority="69" w:unhideWhenUsed="0"/>
-    <w:lsdException w:name="Dark List Accent 5" w:semiHidden="0" w:uiPriority="70" w:unhideWhenUsed="0"/>
-    <w:lsdException w:name="Colorful Shading Accent 5" w:semiHidden="0" w:uiPriority="71" w:unhideWhenUsed="0"/>
-    <w:lsdException w:name="Colorful List Accent 5" w:semiHidden="0" w:uiPriority="72" w:unhideWhenUsed="0"/>
-    <w:lsdException w:name="Colorful Grid Accent 5" w:semiHidden="0" w:uiPriority="73" w:unhideWhenUsed="0"/>
-    <w:lsdException w:name="Light Shading Accent 6" w:semiHidden="0" w:uiPriority="60" w:unhideWhenUsed="0"/>
-    <w:lsdException w:name="Light List Accent 6" w:semiHidden="0" w:uiPriority="61" w:unhideWhenUsed="0"/>
-    <w:lsdException w:name="Light Grid Accent 6" w:semiHidden="0" w:uiPriority="62" w:unhideWhenUsed="0"/>
-    <w:lsdException w:name="Medium Shading 1 Accent 6" w:semiHidden="0" w:uiPriority="63" w:unhideWhenUsed="0"/>
-    <w:lsdException w:name="Medium Shading 2 Accent 6" w:semiHidden="0" w:uiPriority="64" w:unhideWhenUsed="0"/>
-    <w:lsdException w:name="Medium List 1 Accent 6" w:semiHidden="0" w:uiPriority="65" w:unhideWhenUsed="0"/>
-    <w:lsdException w:name="Medium List 2 Accent 6" w:semiHidden="0" w:uiPriority="66" w:unhideWhenUsed="0"/>
-    <w:lsdException w:name="Medium Grid 1 Accent 6" w:semiHidden="0" w:uiPriority="67" w:unhideWhenUsed="0"/>
-    <w:lsdException w:name="Medium Grid 2 Accent 6" w:semiHidden="0" w:uiPriority="68" w:unhideWhenUsed="0"/>
-    <w:lsdException w:name="Medium Grid 3 Accent 6" w:semiHidden="0" w:uiPriority="69" w:unhideWhenUsed="0"/>
-    <w:lsdException w:name="Dark List Accent 6" w:semiHidden="0" w:uiPriority="70" w:unhideWhenUsed="0"/>
-    <w:lsdException w:name="Colorful Shading Accent 6" w:semiHidden="0" w:uiPriority="71" w:unhideWhenUsed="0"/>
-    <w:lsdException w:name="Colorful List Accent 6" w:semiHidden="0" w:uiPriority="72" w:unhideWhenUsed="0"/>
-    <w:lsdException w:name="Colorful Grid Accent 6" w:semiHidden="0" w:uiPriority="73" w:unhideWhenUsed="0"/>
-    <w:lsdException w:name="Subtle Emphasis" w:semiHidden="0" w:uiPriority="19" w:unhideWhenUsed="0" w:qFormat="1"/>
-    <w:lsdException w:name="Intense Emphasis" w:semiHidden="0" w:uiPriority="21" w:unhideWhenUsed="0" w:qFormat="1"/>
-    <w:lsdException w:name="Subtle Reference" w:semiHidden="0" w:uiPriority="31" w:unhideWhenUsed="0" w:qFormat="1"/>
-    <w:lsdException w:name="Intense Reference" w:semiHidden="0" w:uiPriority="32" w:unhideWhenUsed="0" w:qFormat="1"/>
-    <w:lsdException w:name="Book Title" w:semiHidden="0" w:uiPriority="33" w:unhideWhenUsed="0" w:qFormat="1"/>
-    <w:lsdException w:name="Bibliography" w:uiPriority="37"/>
-    <w:lsdException w:name="TOC Heading" w:uiPriority="39" w:qFormat="1"/>
-  </w:latentStyles>
-  <w:style w:type="paragraph" w:default="1" w:styleId="Normal">
-    <w:name w:val="Normal"/>
-    <w:qFormat/>
-    <w:rsid w:val="00312FAD"/>
-    <w:pPr>
-      <w:jc w:val="both"/>
-    </w:pPr>
-  </w:style>
-  <w:style w:type="paragraph" w:styleId="Titre1">
-    <w:name w:val="heading 1"/>
-    <w:basedOn w:val="Normal"/>
-    <w:next w:val="Normal"/>
-    <w:link w:val="Titre1Car"/>
-    <w:uiPriority w:val="9"/>
-    <w:qFormat/>
-    <w:rsid w:val="006E529A"/>
-    <w:pPr>
-      <w:keepNext/>
-      <w:keepLines/>
-      <w:numPr>
-        <w:numId w:val="1"/>
-      </w:numPr>
-      <w:spacing w:before="480" w:after="0"/>
-      <w:outlineLvl w:val="0"/>
-    </w:pPr>
-    <w:rPr>
-      <w:rFonts w:asciiTheme="majorHAnsi" w:eastAsiaTheme="majorEastAsia" w:hAnsiTheme="majorHAnsi" w:cstheme="majorBidi"/>
-      <w:b/>
-      <w:bCs/>
-      <w:color w:val="365F91" w:themeColor="accent1" w:themeShade="BF"/>
-      <w:sz w:val="28"/>
-      <w:szCs w:val="28"/>
-    </w:rPr>
-  </w:style>
-  <w:style w:type="paragraph" w:styleId="Titre2">
-    <w:name w:val="heading 2"/>
-    <w:basedOn w:val="Normal"/>
-    <w:next w:val="Normal"/>
-    <w:link w:val="Titre2Car"/>
-    <w:uiPriority w:val="9"/>
-    <w:unhideWhenUsed/>
-    <w:qFormat/>
-    <w:rsid w:val="006E529A"/>
-    <w:pPr>
-      <w:keepNext/>
-      <w:keepLines/>
-      <w:spacing w:before="200" w:after="0"/>
-      <w:outlineLvl w:val="1"/>
-    </w:pPr>
-    <w:rPr>
-      <w:rFonts w:asciiTheme="majorHAnsi" w:eastAsiaTheme="majorEastAsia" w:hAnsiTheme="majorHAnsi" w:cstheme="majorBidi"/>
-      <w:b/>
-      <w:bCs/>
-      <w:color w:val="4F81BD" w:themeColor="accent1"/>
-      <w:sz w:val="26"/>
-      <w:szCs w:val="26"/>
-    </w:rPr>
-  </w:style>
-  <w:style w:type="paragraph" w:styleId="Titre3">
-    <w:name w:val="heading 3"/>
-    <w:basedOn w:val="Normal"/>
-    <w:next w:val="Normal"/>
-    <w:link w:val="Titre3Car"/>
-    <w:uiPriority w:val="9"/>
-    <w:unhideWhenUsed/>
-    <w:qFormat/>
-    <w:rsid w:val="006E529A"/>
-    <w:pPr>
-      <w:keepNext/>
-      <w:keepLines/>
-      <w:spacing w:before="200" w:after="0"/>
-      <w:outlineLvl w:val="2"/>
-    </w:pPr>
-    <w:rPr>
-      <w:rFonts w:asciiTheme="majorHAnsi" w:eastAsiaTheme="majorEastAsia" w:hAnsiTheme="majorHAnsi" w:cstheme="majorBidi"/>
-      <w:b/>
-      <w:bCs/>
-      <w:color w:val="4F81BD" w:themeColor="accent1"/>
-    </w:rPr>
-  </w:style>
-  <w:style w:type="paragraph" w:styleId="Titre4">
-    <w:name w:val="heading 4"/>
-    <w:basedOn w:val="Normal"/>
-    <w:next w:val="Normal"/>
-    <w:link w:val="Titre4Car"/>
-    <w:uiPriority w:val="9"/>
-    <w:unhideWhenUsed/>
-    <w:qFormat/>
-    <w:rsid w:val="00382EAF"/>
-    <w:pPr>
-      <w:keepNext/>
-      <w:keepLines/>
-      <w:spacing w:before="200" w:after="0"/>
-      <w:outlineLvl w:val="3"/>
-    </w:pPr>
-    <w:rPr>
-      <w:rFonts w:asciiTheme="majorHAnsi" w:eastAsiaTheme="majorEastAsia" w:hAnsiTheme="majorHAnsi" w:cstheme="majorBidi"/>
-      <w:b/>
-      <w:bCs/>
-      <w:i/>
-      <w:iCs/>
-      <w:color w:val="4F81BD" w:themeColor="accent1"/>
-    </w:rPr>
-  </w:style>
-  <w:style w:type="paragraph" w:styleId="Titre5">
-    <w:name w:val="heading 5"/>
-    <w:basedOn w:val="Normal"/>
-    <w:next w:val="Normal"/>
-    <w:link w:val="Titre5Car"/>
-    <w:uiPriority w:val="9"/>
-    <w:unhideWhenUsed/>
-    <w:qFormat/>
-    <w:rsid w:val="00382EAF"/>
-    <w:pPr>
-      <w:keepNext/>
-      <w:keepLines/>
-      <w:spacing w:before="200" w:after="0"/>
-      <w:outlineLvl w:val="4"/>
-    </w:pPr>
-    <w:rPr>
-      <w:rFonts w:asciiTheme="majorHAnsi" w:eastAsiaTheme="majorEastAsia" w:hAnsiTheme="majorHAnsi" w:cstheme="majorBidi"/>
-      <w:color w:val="243F60" w:themeColor="accent1" w:themeShade="7F"/>
-    </w:rPr>
-  </w:style>
-  <w:style w:type="paragraph" w:styleId="Titre6">
-    <w:name w:val="heading 6"/>
-    <w:basedOn w:val="Normal"/>
-    <w:next w:val="Normal"/>
-    <w:link w:val="Titre6Car"/>
-    <w:uiPriority w:val="9"/>
-    <w:unhideWhenUsed/>
-    <w:qFormat/>
-    <w:rsid w:val="00382EAF"/>
-    <w:pPr>
-      <w:keepNext/>
-      <w:keepLines/>
-      <w:spacing w:before="200" w:after="0"/>
-      <w:outlineLvl w:val="5"/>
-    </w:pPr>
-    <w:rPr>
-      <w:rFonts w:asciiTheme="majorHAnsi" w:eastAsiaTheme="majorEastAsia" w:hAnsiTheme="majorHAnsi" w:cstheme="majorBidi"/>
-      <w:i/>
-      <w:iCs/>
-      <w:color w:val="243F60" w:themeColor="accent1" w:themeShade="7F"/>
-    </w:rPr>
-  </w:style>
-  <w:style w:type="character" w:default="1" w:styleId="Policepardfaut">
-    <w:name w:val="Default Paragraph Font"/>
-    <w:uiPriority w:val="1"/>
-    <w:semiHidden/>
-    <w:unhideWhenUsed/>
-  </w:style>
-  <w:style w:type="table" w:default="1" w:styleId="TableauNormal">
-    <w:name w:val="Normal Table"/>
-    <w:uiPriority w:val="99"/>
-    <w:semiHidden/>
-    <w:unhideWhenUsed/>
-    <w:tblPr>
-      <w:tblInd w:w="0" w:type="dxa"/>
-      <w:tblCellMar>
-        <w:top w:w="0" w:type="dxa"/>
-        <w:left w:w="108" w:type="dxa"/>
-        <w:bottom w:w="0" w:type="dxa"/>
-        <w:right w:w="108" w:type="dxa"/>
-      </w:tblCellMar>
-    </w:tblPr>
-  </w:style>
-  <w:style w:type="numbering" w:default="1" w:styleId="Aucuneliste">
-    <w:name w:val="No List"/>
-    <w:uiPriority w:val="99"/>
-    <w:semiHidden/>
-    <w:unhideWhenUsed/>
-  </w:style>
-  <w:style w:type="paragraph" w:styleId="Titre">
-    <w:name w:val="Title"/>
-    <w:basedOn w:val="Normal"/>
-    <w:next w:val="Normal"/>
-    <w:link w:val="TitreCar"/>
-    <w:uiPriority w:val="10"/>
-    <w:qFormat/>
-    <w:rsid w:val="006E529A"/>
-    <w:pPr>
-      <w:pBdr>
-        <w:bottom w:val="single" w:sz="8" w:space="4" w:color="4F81BD" w:themeColor="accent1"/>
-      </w:pBdr>
-      <w:spacing w:after="300" w:line="240" w:lineRule="auto"/>
-      <w:contextualSpacing/>
-    </w:pPr>
-    <w:rPr>
-      <w:rFonts w:asciiTheme="majorHAnsi" w:eastAsiaTheme="majorEastAsia" w:hAnsiTheme="majorHAnsi" w:cstheme="majorBidi"/>
-      <w:color w:val="17365D" w:themeColor="text2" w:themeShade="BF"/>
-      <w:spacing w:val="5"/>
-      <w:kern w:val="28"/>
-      <w:sz w:val="52"/>
-      <w:szCs w:val="52"/>
-    </w:rPr>
-  </w:style>
-  <w:style w:type="character" w:customStyle="1" w:styleId="TitreCar">
-    <w:name w:val="Titre Car"/>
-    <w:basedOn w:val="Policepardfaut"/>
-    <w:link w:val="Titre"/>
-    <w:uiPriority w:val="10"/>
-    <w:rsid w:val="006E529A"/>
-    <w:rPr>
-      <w:rFonts w:asciiTheme="majorHAnsi" w:eastAsiaTheme="majorEastAsia" w:hAnsiTheme="majorHAnsi" w:cstheme="majorBidi"/>
-      <w:color w:val="17365D" w:themeColor="text2" w:themeShade="BF"/>
-      <w:spacing w:val="5"/>
-      <w:kern w:val="28"/>
-      <w:sz w:val="52"/>
-      <w:szCs w:val="52"/>
-    </w:rPr>
-  </w:style>
-  <w:style w:type="paragraph" w:styleId="Sous-titre">
-    <w:name w:val="Subtitle"/>
-    <w:basedOn w:val="Normal"/>
-    <w:next w:val="Normal"/>
-    <w:link w:val="Sous-titreCar"/>
-    <w:uiPriority w:val="11"/>
-    <w:qFormat/>
-    <w:rsid w:val="006E529A"/>
-    <w:pPr>
-      <w:numPr>
-        <w:ilvl w:val="1"/>
-      </w:numPr>
-    </w:pPr>
-    <w:rPr>
-      <w:rFonts w:asciiTheme="majorHAnsi" w:eastAsiaTheme="majorEastAsia" w:hAnsiTheme="majorHAnsi" w:cstheme="majorBidi"/>
-      <w:i/>
-      <w:iCs/>
-      <w:color w:val="4F81BD" w:themeColor="accent1"/>
-      <w:spacing w:val="15"/>
-      <w:sz w:val="24"/>
-      <w:szCs w:val="24"/>
-    </w:rPr>
-  </w:style>
-  <w:style w:type="character" w:customStyle="1" w:styleId="Sous-titreCar">
-    <w:name w:val="Sous-titre Car"/>
-    <w:basedOn w:val="Policepardfaut"/>
-    <w:link w:val="Sous-titre"/>
-    <w:uiPriority w:val="11"/>
-    <w:rsid w:val="006E529A"/>
-    <w:rPr>
-      <w:rFonts w:asciiTheme="majorHAnsi" w:eastAsiaTheme="majorEastAsia" w:hAnsiTheme="majorHAnsi" w:cstheme="majorBidi"/>
-      <w:i/>
-      <w:iCs/>
-      <w:color w:val="4F81BD" w:themeColor="accent1"/>
-      <w:spacing w:val="15"/>
-      <w:sz w:val="24"/>
-      <w:szCs w:val="24"/>
-    </w:rPr>
-  </w:style>
-  <w:style w:type="character" w:customStyle="1" w:styleId="Titre1Car">
-    <w:name w:val="Titre 1 Car"/>
-    <w:basedOn w:val="Policepardfaut"/>
-    <w:link w:val="Titre1"/>
-    <w:uiPriority w:val="9"/>
-    <w:rsid w:val="006E529A"/>
-    <w:rPr>
-      <w:rFonts w:asciiTheme="majorHAnsi" w:eastAsiaTheme="majorEastAsia" w:hAnsiTheme="majorHAnsi" w:cstheme="majorBidi"/>
-      <w:b/>
-      <w:bCs/>
-      <w:color w:val="365F91" w:themeColor="accent1" w:themeShade="BF"/>
-      <w:sz w:val="28"/>
-      <w:szCs w:val="28"/>
-    </w:rPr>
-  </w:style>
-  <w:style w:type="character" w:customStyle="1" w:styleId="Titre2Car">
-    <w:name w:val="Titre 2 Car"/>
-    <w:basedOn w:val="Policepardfaut"/>
-    <w:link w:val="Titre2"/>
-    <w:uiPriority w:val="9"/>
-    <w:rsid w:val="006E529A"/>
-    <w:rPr>
-      <w:rFonts w:asciiTheme="majorHAnsi" w:eastAsiaTheme="majorEastAsia" w:hAnsiTheme="majorHAnsi" w:cstheme="majorBidi"/>
-      <w:b/>
-      <w:bCs/>
-      <w:color w:val="4F81BD" w:themeColor="accent1"/>
-      <w:sz w:val="26"/>
-      <w:szCs w:val="26"/>
-    </w:rPr>
-  </w:style>
-  <w:style w:type="character" w:customStyle="1" w:styleId="Titre3Car">
-    <w:name w:val="Titre 3 Car"/>
-    <w:basedOn w:val="Policepardfaut"/>
-    <w:link w:val="Titre3"/>
-    <w:uiPriority w:val="9"/>
-    <w:rsid w:val="006E529A"/>
-    <w:rPr>
-      <w:rFonts w:asciiTheme="majorHAnsi" w:eastAsiaTheme="majorEastAsia" w:hAnsiTheme="majorHAnsi" w:cstheme="majorBidi"/>
-      <w:b/>
-      <w:bCs/>
-      <w:color w:val="4F81BD" w:themeColor="accent1"/>
-    </w:rPr>
-  </w:style>
-  <w:style w:type="paragraph" w:styleId="Paragraphedeliste">
-    <w:name w:val="List Paragraph"/>
-    <w:basedOn w:val="Normal"/>
-    <w:uiPriority w:val="34"/>
-    <w:qFormat/>
-    <w:rsid w:val="006E529A"/>
-    <w:pPr>
-      <w:ind w:left="720"/>
-      <w:contextualSpacing/>
-    </w:pPr>
-  </w:style>
-  <w:style w:type="character" w:customStyle="1" w:styleId="Titre4Car">
-    <w:name w:val="Titre 4 Car"/>
-    <w:basedOn w:val="Policepardfaut"/>
-    <w:link w:val="Titre4"/>
-    <w:uiPriority w:val="9"/>
-    <w:rsid w:val="00382EAF"/>
-    <w:rPr>
-      <w:rFonts w:asciiTheme="majorHAnsi" w:eastAsiaTheme="majorEastAsia" w:hAnsiTheme="majorHAnsi" w:cstheme="majorBidi"/>
-      <w:b/>
-      <w:bCs/>
-      <w:i/>
-      <w:iCs/>
-      <w:color w:val="4F81BD" w:themeColor="accent1"/>
-    </w:rPr>
-  </w:style>
-  <w:style w:type="character" w:customStyle="1" w:styleId="Titre5Car">
-    <w:name w:val="Titre 5 Car"/>
-    <w:basedOn w:val="Policepardfaut"/>
-    <w:link w:val="Titre5"/>
-    <w:uiPriority w:val="9"/>
-    <w:rsid w:val="00382EAF"/>
-    <w:rPr>
-      <w:rFonts w:asciiTheme="majorHAnsi" w:eastAsiaTheme="majorEastAsia" w:hAnsiTheme="majorHAnsi" w:cstheme="majorBidi"/>
-      <w:color w:val="243F60" w:themeColor="accent1" w:themeShade="7F"/>
-    </w:rPr>
-  </w:style>
-  <w:style w:type="character" w:customStyle="1" w:styleId="Titre6Car">
-    <w:name w:val="Titre 6 Car"/>
-    <w:basedOn w:val="Policepardfaut"/>
-    <w:link w:val="Titre6"/>
-    <w:uiPriority w:val="9"/>
-    <w:rsid w:val="00382EAF"/>
-    <w:rPr>
-      <w:rFonts w:asciiTheme="majorHAnsi" w:eastAsiaTheme="majorEastAsia" w:hAnsiTheme="majorHAnsi" w:cstheme="majorBidi"/>
-      <w:i/>
-      <w:iCs/>
-      <w:color w:val="243F60" w:themeColor="accent1" w:themeShade="7F"/>
-    </w:rPr>
-  </w:style>
-  <w:style w:type="character" w:styleId="CodeHTML">
-    <w:name w:val="HTML Code"/>
-    <w:basedOn w:val="Policepardfaut"/>
-    <w:uiPriority w:val="99"/>
-    <w:unhideWhenUsed/>
-    <w:rsid w:val="0027270E"/>
-    <w:rPr>
-      <w:rFonts w:ascii="Consolas" w:hAnsi="Consolas" w:cs="Consolas"/>
-      <w:b/>
-      <w:i/>
-      <w:spacing w:val="-20"/>
-      <w:sz w:val="22"/>
-      <w:szCs w:val="20"/>
-    </w:rPr>
-  </w:style>
-  <w:style w:type="character" w:styleId="Emphaseintense">
-    <w:name w:val="Intense Emphasis"/>
-    <w:basedOn w:val="Policepardfaut"/>
-    <w:uiPriority w:val="21"/>
-    <w:qFormat/>
-    <w:rsid w:val="0094603F"/>
-    <w:rPr>
-      <w:b/>
-      <w:bCs/>
-      <w:i/>
-      <w:iCs/>
-      <w:color w:val="4F81BD" w:themeColor="accent1"/>
-    </w:rPr>
-  </w:style>
-  <w:style w:type="paragraph" w:styleId="Textedebulles">
-    <w:name w:val="Balloon Text"/>
-    <w:basedOn w:val="Normal"/>
-    <w:link w:val="TextedebullesCar"/>
-    <w:uiPriority w:val="99"/>
-    <w:semiHidden/>
-    <w:unhideWhenUsed/>
-    <w:rsid w:val="00E23834"/>
-    <w:pPr>
-      <w:spacing w:after="0" w:line="240" w:lineRule="auto"/>
-    </w:pPr>
-    <w:rPr>
-      <w:rFonts w:ascii="Tahoma" w:hAnsi="Tahoma" w:cs="Tahoma"/>
-      <w:sz w:val="16"/>
-      <w:szCs w:val="16"/>
-    </w:rPr>
-  </w:style>
-  <w:style w:type="character" w:customStyle="1" w:styleId="TextedebullesCar">
-    <w:name w:val="Texte de bulles Car"/>
-    <w:basedOn w:val="Policepardfaut"/>
-    <w:link w:val="Textedebulles"/>
-    <w:uiPriority w:val="99"/>
-    <w:semiHidden/>
-    <w:rsid w:val="00E23834"/>
-    <w:rPr>
-      <w:rFonts w:ascii="Tahoma" w:hAnsi="Tahoma" w:cs="Tahoma"/>
-      <w:sz w:val="16"/>
-      <w:szCs w:val="16"/>
-    </w:rPr>
-  </w:style>
-</w:styles>
-</file>
-
-<file path=word/stylesWithEffects.xml><?xml version="1.0" encoding="utf-8"?>
-<w:styles xmlns:wpc="http://schemas.microsoft.com/office/word/2010/wordprocessingCanvas" xmlns:mc="http://schemas.openxmlformats.org/markup-compatibility/2006" xmlns:o="urn:schemas-microsoft-com:office:office" xmlns:r="http://schemas.openxmlformats.org/officeDocument/2006/relationships" xmlns:m="http://schemas.openxmlformats.org/officeDocument/2006/math" xmlns:v="urn:schemas-microsoft-com:vml" xmlns:wp14="http://schemas.microsoft.com/office/word/2010/wordprocessingDrawing" xmlns:wp="http://schemas.openxmlformats.org/drawingml/2006/wordprocessingDrawing" xmlns:w10="urn:schemas-microsoft-com:office:word" xmlns:w="http://schemas.openxmlformats.org/wordprocessingml/2006/main" xmlns:w14="http://schemas.microsoft.com/office/word/2010/wordml" xmlns:wpg="http://schemas.microsoft.com/office/word/2010/wordprocessingGroup" xmlns:wpi="http://schemas.microsoft.com/office/word/2010/wordprocessingInk" xmlns:wne="http://schemas.microsoft.com/office/word/2006/wordml" xmlns:wps="http://schemas.microsoft.com/office/word/2010/wordprocessingShape" mc:Ignorable="w14 wp14">
-  <w:docDefaults>
-    <w:rPrDefault>
-      <w:rPr>
-        <w:rFonts w:asciiTheme="minorHAnsi" w:eastAsiaTheme="minorHAnsi" w:hAnsiTheme="minorHAnsi" w:cstheme="minorBidi"/>
-        <w:sz w:val="22"/>
-        <w:szCs w:val="22"/>
-        <w:lang w:val="fr-FR" w:eastAsia="en-US" w:bidi="ar-SA"/>
-      </w:rPr>
-    </w:rPrDefault>
-    <w:pPrDefault>
-      <w:pPr>
-        <w:spacing w:after="200" w:line="276" w:lineRule="auto"/>
-      </w:pPr>
-    </w:pPrDefault>
-  </w:docDefaults>
-  <w:latentStyles w:defLockedState="0" w:defUIPriority="99" w:defSemiHidden="1" w:defUnhideWhenUsed="1" w:defQFormat="0" w:count="267">
-    <w:lsdException w:name="Normal" w:semiHidden="0" w:uiPriority="0" w:unhideWhenUsed="0" w:qFormat="1"/>
-    <w:lsdException w:name="heading 1" w:semiHidden="0" w:uiPriority="9" w:unhideWhenUsed="0" w:qFormat="1"/>
-    <w:lsdException w:name="heading 2" w:uiPriority="9" w:qFormat="1"/>
-    <w:lsdException w:name="heading 3" w:uiPriority="9" w:qFormat="1"/>
-    <w:lsdException w:name="heading 4" w:uiPriority="9" w:qFormat="1"/>
-    <w:lsdException w:name="heading 5" w:uiPriority="9" w:qFormat="1"/>
-    <w:lsdException w:name="heading 6" w:uiPriority="9" w:qFormat="1"/>
-    <w:lsdException w:name="heading 7" w:uiPriority="9" w:qFormat="1"/>
-    <w:lsdException w:name="heading 8" w:uiPriority="9" w:qFormat="1"/>
-    <w:lsdException w:name="heading 9" w:uiPriority="9" w:qFormat="1"/>
-    <w:lsdException w:name="toc 1" w:uiPriority="39"/>
-    <w:lsdException w:name="toc 2" w:uiPriority="39"/>
-    <w:lsdException w:name="toc 3" w:uiPriority="39"/>
-    <w:lsdException w:name="toc 4" w:uiPriority="39"/>
-    <w:lsdException w:name="toc 5" w:uiPriority="39"/>
-    <w:lsdException w:name="toc 6" w:uiPriority="39"/>
-    <w:lsdException w:name="toc 7" w:uiPriority="39"/>
-    <w:lsdException w:name="toc 8" w:uiPriority="39"/>
-    <w:lsdException w:name="toc 9" w:uiPriority="39"/>
-    <w:lsdException w:name="caption" w:uiPriority="35" w:qFormat="1"/>
-    <w:lsdException w:name="Title" w:semiHidden="0" w:uiPriority="10" w:unhideWhenUsed="0" w:qFormat="1"/>
-    <w:lsdException w:name="Default Paragraph Font" w:uiPriority="1"/>
-    <w:lsdException w:name="Subtitle" w:semiHidden="0" w:uiPriority="11" w:unhideWhenUsed="0" w:qFormat="1"/>
-    <w:lsdException w:name="Strong" w:semiHidden="0" w:uiPriority="22" w:unhideWhenUsed="0" w:qFormat="1"/>
-    <w:lsdException w:name="Emphasis" w:semiHidden="0" w:uiPriority="20" w:unhideWhenUsed="0" w:qFormat="1"/>
-    <w:lsdException w:name="Table Grid" w:semiHidden="0" w:uiPriority="59" w:unhideWhenUsed="0"/>
-    <w:lsdException w:name="Placeholder Text" w:unhideWhenUsed="0"/>
-    <w:lsdException w:name="No Spacing" w:semiHidden="0" w:uiPriority="1" w:unhideWhenUsed="0" w:qFormat="1"/>
-    <w:lsdException w:name="Light Shading" w:semiHidden="0" w:uiPriority="60" w:unhideWhenUsed="0"/>
-    <w:lsdException w:name="Light List" w:semiHidden="0" w:uiPriority="61" w:unhideWhenUsed="0"/>
-    <w:lsdException w:name="Light Grid" w:semiHidden="0" w:uiPriority="62" w:unhideWhenUsed="0"/>
-    <w:lsdException w:name="Medium Shading 1" w:semiHidden="0" w:uiPriority="63" w:unhideWhenUsed="0"/>
-    <w:lsdException w:name="Medium Shading 2" w:semiHidden="0" w:uiPriority="64" w:unhideWhenUsed="0"/>
-    <w:lsdException w:name="Medium List 1" w:semiHidden="0" w:uiPriority="65" w:unhideWhenUsed="0"/>
-    <w:lsdException w:name="Medium List 2" w:semiHidden="0" w:uiPriority="66" w:unhideWhenUsed="0"/>
-    <w:lsdException w:name="Medium Grid 1" w:semiHidden="0" w:uiPriority="67" w:unhideWhenUsed="0"/>
-    <w:lsdException w:name="Medium Grid 2" w:semiHidden="0" w:uiPriority="68" w:unhideWhenUsed="0"/>
-    <w:lsdException w:name="Medium Grid 3" w:semiHidden="0" w:uiPriority="69" w:unhideWhenUsed="0"/>
-    <w:lsdException w:name="Dark List" w:semiHidden="0" w:uiPriority="70" w:unhideWhenUsed="0"/>
-    <w:lsdException w:name="Colorful Shading" w:semiHidden="0" w:uiPriority="71" w:unhideWhenUsed="0"/>
-    <w:lsdException w:name="Colorful List" w:semiHidden="0" w:uiPriority="72" w:unhideWhenUsed="0"/>
-    <w:lsdException w:name="Colorful Grid" w:semiHidden="0" w:uiPriority="73" w:unhideWhenUsed="0"/>
-    <w:lsdException w:name="Light Shading Accent 1" w:semiHidden="0" w:uiPriority="60" w:unhideWhenUsed="0"/>
-    <w:lsdException w:name="Light List Accent 1" w:semiHidden="0" w:uiPriority="61" w:unhideWhenUsed="0"/>
-    <w:lsdException w:name="Light Grid Accent 1" w:semiHidden="0" w:uiPriority="62" w:unhideWhenUsed="0"/>
-    <w:lsdException w:name="Medium Shading 1 Accent 1" w:semiHidden="0" w:uiPriority="63" w:unhideWhenUsed="0"/>
-    <w:lsdException w:name="Medium Shading 2 Accent 1" w:semiHidden="0" w:uiPriority="64" w:unhideWhenUsed="0"/>
-    <w:lsdException w:name="Medium List 1 Accent 1" w:semiHidden="0" w:uiPriority="65" w:unhideWhenUsed="0"/>
-    <w:lsdException w:name="Revision" w:unhideWhenUsed="0"/>
-    <w:lsdException w:name="List Paragraph" w:semiHidden="0" w:uiPriority="34" w:unhideWhenUsed="0" w:qFormat="1"/>
-    <w:lsdException w:name="Quote" w:semiHidden="0" w:uiPriority="29" w:unhideWhenUsed="0" w:qFormat="1"/>
-    <w:lsdException w:name="Intense Quote" w:semiHidden="0" w:uiPriority="30" w:unhideWhenUsed="0" w:qFormat="1"/>
-    <w:lsdException w:name="Medium List 2 Accent 1" w:semiHidden="0" w:uiPriority="66" w:unhideWhenUsed="0"/>
-    <w:lsdException w:name="Medium Grid 1 Accent 1" w:semiHidden="0" w:uiPriority="67" w:unhideWhenUsed="0"/>
-    <w:lsdException w:name="Medium Grid 2 Accent 1" w:semiHidden="0" w:uiPriority="68" w:unhideWhenUsed="0"/>
-    <w:lsdException w:name="Medium Grid 3 Accent 1" w:semiHidden="0" w:uiPriority="69" w:unhideWhenUsed="0"/>
-    <w:lsdException w:name="Dark List Accent 1" w:semiHidden="0" w:uiPriority="70" w:unhideWhenUsed="0"/>
-    <w:lsdException w:name="Colorful Shading Accent 1" w:semiHidden="0" w:uiPriority="71" w:unhideWhenUsed="0"/>
-    <w:lsdException w:name="Colorful List Accent 1" w:semiHidden="0" w:uiPriority="72" w:unhideWhenUsed="0"/>
-    <w:lsdException w:name="Colorful Grid Accent 1" w:semiHidden="0" w:uiPriority="73" w:unhideWhenUsed="0"/>
-    <w:lsdException w:name="Light Shading Accent 2" w:semiHidden="0" w:uiPriority="60" w:unhideWhenUsed="0"/>
-    <w:lsdException w:name="Light List Accent 2" w:semiHidden="0" w:uiPriority="61" w:unhideWhenUsed="0"/>
-    <w:lsdException w:name="Light Grid Accent 2" w:semiHidden="0" w:uiPriority="62" w:unhideWhenUsed="0"/>
-    <w:lsdException w:name="Medium Shading 1 Accent 2" w:semiHidden="0" w:uiPriority="63" w:unhideWhenUsed="0"/>
-    <w:lsdException w:name="Medium Shading 2 Accent 2" w:semiHidden="0" w:uiPriority="64" w:unhideWhenUsed="0"/>
-    <w:lsdException w:name="Medium List 1 Accent 2" w:semiHidden="0" w:uiPriority="65" w:unhideWhenUsed="0"/>
-    <w:lsdException w:name="Medium List 2 Accent 2" w:semiHidden="0" w:uiPriority="66" w:unhideWhenUsed="0"/>
-    <w:lsdException w:name="Medium Grid 1 Accent 2" w:semiHidden="0" w:uiPriority="67" w:unhideWhenUsed="0"/>
-    <w:lsdException w:name="Medium Grid 2 Accent 2" w:semiHidden="0" w:uiPriority="68" w:unhideWhenUsed="0"/>
-    <w:lsdException w:name="Medium Grid 3 Accent 2" w:semiHidden="0" w:uiPriority="69" w:unhideWhenUsed="0"/>
-    <w:lsdException w:name="Dark List Accent 2" w:semiHidden="0" w:uiPriority="70" w:unhideWhenUsed="0"/>
-    <w:lsdException w:name="Colorful Shading Accent 2" w:semiHidden="0" w:uiPriority="71" w:unhideWhenUsed="0"/>
-    <w:lsdException w:name="Colorful List Accent 2" w:semiHidden="0" w:uiPriority="72" w:unhideWhenUsed="0"/>
-    <w:lsdException w:name="Colorful Grid Accent 2" w:semiHidden="0" w:uiPriority="73" w:unhideWhenUsed="0"/>
-    <w:lsdException w:name="Light Shading Accent 3" w:semiHidden="0" w:uiPriority="60" w:unhideWhenUsed="0"/>
-    <w:lsdException w:name="Light List Accent 3" w:semiHidden="0" w:uiPriority="61" w:unhideWhenUsed="0"/>
-    <w:lsdException w:name="Light Grid Accent 3" w:semiHidden="0" w:uiPriority="62" w:unhideWhenUsed="0"/>
-    <w:lsdException w:name="Medium Shading 1 Accent 3" w:semiHidden="0" w:uiPriority="63" w:unhideWhenUsed="0"/>
-    <w:lsdException w:name="Medium Shading 2 Accent 3" w:semiHidden="0" w:uiPriority="64" w:unhideWhenUsed="0"/>
-    <w:lsdException w:name="Medium List 1 Accent 3" w:semiHidden="0" w:uiPriority="65" w:unhideWhenUsed="0"/>
-    <w:lsdException w:name="Medium List 2 Accent 3" w:semiHidden="0" w:uiPriority="66" w:unhideWhenUsed="0"/>
-    <w:lsdException w:name="Medium Grid 1 Accent 3" w:semiHidden="0" w:uiPriority="67" w:unhideWhenUsed="0"/>
-    <w:lsdException w:name="Medium Grid 2 Accent 3" w:semiHidden="0" w:uiPriority="68" w:unhideWhenUsed="0"/>
-    <w:lsdException w:name="Medium Grid 3 Accent 3" w:semiHidden="0" w:uiPriority="69" w:unhideWhenUsed="0"/>
-    <w:lsdException w:name="Dark List Accent 3" w:semiHidden="0" w:uiPriority="70" w:unhideWhenUsed="0"/>
-    <w:lsdException w:name="Colorful Shading Accent 3" w:semiHidden="0" w:uiPriority="71" w:unhideWhenUsed="0"/>
-    <w:lsdException w:name="Colorful List Accent 3" w:semiHidden="0" w:uiPriority="72" w:unhideWhenUsed="0"/>
-    <w:lsdException w:name="Colorful Grid Accent 3" w:semiHidden="0" w:uiPriority="73" w:unhideWhenUsed="0"/>
-    <w:lsdException w:name="Light Shading Accent 4" w:semiHidden="0" w:uiPriority="60" w:unhideWhenUsed="0"/>
-    <w:lsdException w:name="Light List Accent 4" w:semiHidden="0" w:uiPriority="61" w:unhideWhenUsed="0"/>
-    <w:lsdException w:name="Light Grid Accent 4" w:semiHidden="0" w:uiPriority="62" w:unhideWhenUsed="0"/>
-    <w:lsdException w:name="Medium Shading 1 Accent 4" w:semiHidden="0" w:uiPriority="63" w:unhideWhenUsed="0"/>
-    <w:lsdException w:name="Medium Shading 2 Accent 4" w:semiHidden="0" w:uiPriority="64" w:unhideWhenUsed="0"/>
-    <w:lsdException w:name="Medium List 1 Accent 4" w:semiHidden="0" w:uiPriority="65" w:unhideWhenUsed="0"/>
-    <w:lsdException w:name="Medium List 2 Accent 4" w:semiHidden="0" w:uiPriority="66" w:unhideWhenUsed="0"/>
-    <w:lsdException w:name="Medium Grid 1 Accent 4" w:semiHidden="0" w:uiPriority="67" w:unhideWhenUsed="0"/>
-    <w:lsdException w:name="Medium Grid 2 Accent 4" w:semiHidden="0" w:uiPriority="68" w:unhideWhenUsed="0"/>
-    <w:lsdException w:name="Medium Grid 3 Accent 4" w:semiHidden="0" w:uiPriority="69" w:unhideWhenUsed="0"/>
-    <w:lsdException w:name="Dark List Accent 4" w:semiHidden="0" w:uiPriority="70" w:unhideWhenUsed="0"/>
-    <w:lsdException w:name="Colorful Shading Accent 4" w:semiHidden="0" w:uiPriority="71" w:unhideWhenUsed="0"/>
-    <w:lsdException w:name="Colorful List Accent 4" w:semiHidden="0" w:uiPriority="72" w:unhideWhenUsed="0"/>
-    <w:lsdException w:name="Colorful Grid Accent 4" w:semiHidden="0" w:uiPriority="73" w:unhideWhenUsed="0"/>
-    <w:lsdException w:name="Light Shading Accent 5" w:semiHidden="0" w:uiPriority="60" w:unhideWhenUsed="0"/>
-    <w:lsdException w:name="Light List Accent 5" w:semiHidden="0" w:uiPriority="61" w:unhideWhenUsed="0"/>
-    <w:lsdException w:name="Light Grid Accent 5" w:semiHidden="0" w:uiPriority="62" w:unhideWhenUsed="0"/>
-    <w:lsdException w:name="Medium Shading 1 Accent 5" w:semiHidden="0" w:uiPriority="63" w:unhideWhenUsed="0"/>
-    <w:lsdException w:name="Medium Shading 2 Accent 5" w:semiHidden="0" w:uiPriority="64" w:unhideWhenUsed="0"/>
-    <w:lsdException w:name="Medium List 1 Accent 5" w:semiHidden="0" w:uiPriority="65" w:unhideWhenUsed="0"/>
-    <w:lsdException w:name="Medium List 2 Accent 5" w:semiHidden="0" w:uiPriority="66" w:unhideWhenUsed="0"/>
-    <w:lsdException w:name="Medium Grid 1 Accent 5" w:semiHidden="0" w:uiPriority="67" w:unhideWhenUsed="0"/>
-    <w:lsdException w:name="Medium Grid 2 Accent 5" w:semiHidden="0" w:uiPriority="68" w:unhideWhenUsed="0"/>
-    <w:lsdException w:name="Medium Grid 3 Accent 5" w:semiHidden="0" w:uiPriority="69" w:unhideWhenUsed="0"/>
-    <w:lsdException w:name="Dark List Accent 5" w:semiHidden="0" w:uiPriority="70" w:unhideWhenUsed="0"/>
-    <w:lsdException w:name="Colorful Shading Accent 5" w:semiHidden="0" w:uiPriority="71" w:unhideWhenUsed="0"/>
-    <w:lsdException w:name="Colorful List Accent 5" w:semiHidden="0" w:uiPriority="72" w:unhideWhenUsed="0"/>
-    <w:lsdException w:name="Colorful Grid Accent 5" w:semiHidden="0" w:uiPriority="73" w:unhideWhenUsed="0"/>
-    <w:lsdException w:name="Light Shading Accent 6" w:semiHidden="0" w:uiPriority="60" w:unhideWhenUsed="0"/>
-    <w:lsdException w:name="Light List Accent 6" w:semiHidden="0" w:uiPriority="61" w:unhideWhenUsed="0"/>
-    <w:lsdException w:name="Light Grid Accent 6" w:semiHidden="0" w:uiPriority="62" w:unhideWhenUsed="0"/>
-    <w:lsdException w:name="Medium Shading 1 Accent 6" w:semiHidden="0" w:uiPriority="63" w:unhideWhenUsed="0"/>
-    <w:lsdException w:name="Medium Shading 2 Accent 6" w:semiHidden="0" w:uiPriority="64" w:unhideWhenUsed="0"/>
-    <w:lsdException w:name="Medium List 1 Accent 6" w:semiHidden="0" w:uiPriority="65" w:unhideWhenUsed="0"/>
-    <w:lsdException w:name="Medium List 2 Accent 6" w:semiHidden="0" w:uiPriority="66" w:unhideWhenUsed="0"/>
-    <w:lsdException w:name="Medium Grid 1 Accent 6" w:semiHidden="0" w:uiPriority="67" w:unhideWhenUsed="0"/>
-    <w:lsdException w:name="Medium Grid 2 Accent 6" w:semiHidden="0" w:uiPriority="68" w:unhideWhenUsed="0"/>
-    <w:lsdException w:name="Medium Grid 3 Accent 6" w:semiHidden="0" w:uiPriority="69" w:unhideWhenUsed="0"/>
-    <w:lsdException w:name="Dark List Accent 6" w:semiHidden="0" w:uiPriority="70" w:unhideWhenUsed="0"/>
-    <w:lsdException w:name="Colorful Shading Accent 6" w:semiHidden="0" w:uiPriority="71" w:unhideWhenUsed="0"/>
-    <w:lsdException w:name="Colorful List Accent 6" w:semiHidden="0" w:uiPriority="72" w:unhideWhenUsed="0"/>
-    <w:lsdException w:name="Colorful Grid Accent 6" w:semiHidden="0" w:uiPriority="73" w:unhideWhenUsed="0"/>
-    <w:lsdException w:name="Subtle Emphasis" w:semiHidden="0" w:uiPriority="19" w:unhideWhenUsed="0" w:qFormat="1"/>
-    <w:lsdException w:name="Intense Emphasis" w:semiHidden="0" w:uiPriority="21" w:unhideWhenUsed="0" w:qFormat="1"/>
-    <w:lsdException w:name="Subtle Reference" w:semiHidden="0" w:uiPriority="31" w:unhideWhenUsed="0" w:qFormat="1"/>
-    <w:lsdException w:name="Intense Reference" w:semiHidden="0" w:uiPriority="32" w:unhideWhenUsed="0" w:qFormat="1"/>
-    <w:lsdException w:name="Book Title" w:semiHidden="0" w:uiPriority="33" w:unhideWhenUsed="0" w:qFormat="1"/>
-    <w:lsdException w:name="Bibliography" w:uiPriority="37"/>
-    <w:lsdException w:name="TOC Heading" w:uiPriority="39" w:qFormat="1"/>
+  <w:latentStyles w:defLockedState="0" w:defUIPriority="99" w:defSemiHidden="0" w:defUnhideWhenUsed="0" w:defQFormat="0" w:count="371">
+    <w:lsdException w:name="Normal" w:uiPriority="0" w:qFormat="1"/>
+    <w:lsdException w:name="heading 1" w:uiPriority="9" w:qFormat="1"/>
+    <w:lsdException w:name="heading 2" w:semiHidden="1" w:uiPriority="9" w:unhideWhenUsed="1" w:qFormat="1"/>
+    <w:lsdException w:name="heading 3" w:semiHidden="1" w:uiPriority="9" w:unhideWhenUsed="1" w:qFormat="1"/>
+    <w:lsdException w:name="heading 4" w:semiHidden="1" w:uiPriority="9" w:unhideWhenUsed="1" w:qFormat="1"/>
+    <w:lsdException w:name="heading 5" w:semiHidden="1" w:uiPriority="9" w:unhideWhenUsed="1" w:qFormat="1"/>
+    <w:lsdException w:name="heading 6" w:semiHidden="1" w:uiPriority="9" w:unhideWhenUsed="1" w:qFormat="1"/>
+    <w:lsdException w:name="heading 7" w:semiHidden="1" w:uiPriority="9" w:unhideWhenUsed="1" w:qFormat="1"/>
+    <w:lsdException w:name="heading 8" w:semiHidden="1" w:uiPriority="9" w:unhideWhenUsed="1" w:qFormat="1"/>
+    <w:lsdException w:name="heading 9" w:semiHidden="1" w:uiPriority="9" w:unhideWhenUsed="1" w:qFormat="1"/>
+    <w:lsdException w:name="index 1" w:semiHidden="1" w:unhideWhenUsed="1"/>
+    <w:lsdException w:name="index 2" w:semiHidden="1" w:unhideWhenUsed="1"/>
+    <w:lsdException w:name="index 3" w:semiHidden="1" w:unhideWhenUsed="1"/>
+    <w:lsdException w:name="index 4" w:semiHidden="1" w:unhideWhenUsed="1"/>
+    <w:lsdException w:name="index 5" w:semiHidden="1" w:unhideWhenUsed="1"/>
+    <w:lsdException w:name="index 6" w:semiHidden="1" w:unhideWhenUsed="1"/>
+    <w:lsdException w:name="index 7" w:semiHidden="1" w:unhideWhenUsed="1"/>
+    <w:lsdException w:name="index 8" w:semiHidden="1" w:unhideWhenUsed="1"/>
+    <w:lsdException w:name="index 9" w:semiHidden="1" w:unhideWhenUsed="1"/>
+    <w:lsdException w:name="toc 1" w:semiHidden="1" w:uiPriority="39" w:unhideWhenUsed="1"/>
+    <w:lsdException w:name="toc 2" w:semiHidden="1" w:uiPriority="39" w:unhideWhenUsed="1"/>
+    <w:lsdException w:name="toc 3" w:semiHidden="1" w:uiPriority="39" w:unhideWhenUsed="1"/>
+    <w:lsdException w:name="toc 4" w:semiHidden="1" w:uiPriority="39" w:unhideWhenUsed="1"/>
+    <w:lsdException w:name="toc 5" w:semiHidden="1" w:uiPriority="39" w:unhideWhenUsed="1"/>
+    <w:lsdException w:name="toc 6" w:semiHidden="1" w:uiPriority="39" w:unhideWhenUsed="1"/>
+    <w:lsdException w:name="toc 7" w:semiHidden="1" w:uiPriority="39" w:unhideWhenUsed="1"/>
+    <w:lsdException w:name="toc 8" w:semiHidden="1" w:uiPriority="39" w:unhideWhenUsed="1"/>
+    <w:lsdException w:name="toc 9" w:semiHidden="1" w:uiPriority="39" w:unhideWhenUsed="1"/>
+    <w:lsdException w:name="Normal Indent" w:semiHidden="1" w:unhideWhenUsed="1"/>
+    <w:lsdException w:name="footnote text" w:semiHidden="1" w:unhideWhenUsed="1"/>
+    <w:lsdException w:name="annotation text" w:semiHidden="1" w:unhideWhenUsed="1"/>
+    <w:lsdException w:name="header" w:semiHidden="1" w:unhideWhenUsed="1"/>
+    <w:lsdException w:name="footer" w:semiHidden="1" w:unhideWhenUsed="1"/>
+    <w:lsdException w:name="index heading" w:semiHidden="1" w:unhideWhenUsed="1"/>
+    <w:lsdException w:name="caption" w:semiHidden="1" w:uiPriority="35" w:unhideWhenUsed="1" w:qFormat="1"/>
+    <w:lsdException w:name="table of figures" w:semiHidden="1" w:unhideWhenUsed="1"/>
+    <w:lsdException w:name="envelope address" w:semiHidden="1" w:unhideWhenUsed="1"/>
+    <w:lsdException w:name="envelope return" w:semiHidden="1" w:unhideWhenUsed="1"/>
+    <w:lsdException w:name="footnote reference" w:semiHidden="1" w:unhideWhenUsed="1"/>
+    <w:lsdException w:name="annotation reference" w:semiHidden="1" w:unhideWhenUsed="1"/>
+    <w:lsdException w:name="line number" w:semiHidden="1" w:unhideWhenUsed="1"/>
+    <w:lsdException w:name="page number" w:semiHidden="1" w:unhideWhenUsed="1"/>
+    <w:lsdException w:name="endnote reference" w:semiHidden="1" w:unhideWhenUsed="1"/>
+    <w:lsdException w:name="endnote text" w:semiHidden="1" w:unhideWhenUsed="1"/>
+    <w:lsdException w:name="table of authorities" w:semiHidden="1" w:unhideWhenUsed="1"/>
+    <w:lsdException w:name="macro" w:semiHidden="1" w:unhideWhenUsed="1"/>
+    <w:lsdException w:name="toa heading" w:semiHidden="1" w:unhideWhenUsed="1"/>
+    <w:lsdException w:name="List" w:semiHidden="1" w:unhideWhenUsed="1"/>
+    <w:lsdException w:name="List Bullet" w:semiHidden="1" w:unhideWhenUsed="1"/>
+    <w:lsdException w:name="List Number" w:semiHidden="1" w:unhideWhenUsed="1"/>
+    <w:lsdException w:name="List 2" w:semiHidden="1" w:unhideWhenUsed="1"/>
+    <w:lsdException w:name="List 3" w:semiHidden="1" w:unhideWhenUsed="1"/>
+    <w:lsdException w:name="List 4" w:semiHidden="1" w:unhideWhenUsed="1"/>
+    <w:lsdException w:name="List 5" w:semiHidden="1" w:unhideWhenUsed="1"/>
+    <w:lsdException w:name="List Bullet 2" w:semiHidden="1" w:unhideWhenUsed="1"/>
+    <w:lsdException w:name="List Bullet 3" w:semiHidden="1" w:unhideWhenUsed="1"/>
+    <w:lsdException w:name="List Bullet 4" w:semiHidden="1" w:unhideWhenUsed="1"/>
+    <w:lsdException w:name="List Bullet 5" w:semiHidden="1" w:unhideWhenUsed="1"/>
+    <w:lsdException w:name="List Number 2" w:semiHidden="1" w:unhideWhenUsed="1"/>
+    <w:lsdException w:name="List Number 3" w:semiHidden="1" w:unhideWhenUsed="1"/>
+    <w:lsdException w:name="List Number 4" w:semiHidden="1" w:unhideWhenUsed="1"/>
+    <w:lsdException w:name="List Number 5" w:semiHidden="1" w:unhideWhenUsed="1"/>
+    <w:lsdException w:name="Title" w:uiPriority="10" w:qFormat="1"/>
+    <w:lsdException w:name="Closing" w:semiHidden="1" w:unhideWhenUsed="1"/>
+    <w:lsdException w:name="Signature" w:semiHidden="1" w:unhideWhenUsed="1"/>
+    <w:lsdException w:name="Default Paragraph Font" w:semiHidden="1" w:uiPriority="1" w:unhideWhenUsed="1"/>
+    <w:lsdException w:name="Body Text" w:semiHidden="1" w:unhideWhenUsed="1"/>
+    <w:lsdException w:name="Body Text Indent" w:semiHidden="1" w:unhideWhenUsed="1"/>
+    <w:lsdException w:name="List Continue" w:semiHidden="1" w:unhideWhenUsed="1"/>
+    <w:lsdException w:name="List Continue 2" w:semiHidden="1" w:unhideWhenUsed="1"/>
+    <w:lsdException w:name="List Continue 3" w:semiHidden="1" w:unhideWhenUsed="1"/>
+    <w:lsdException w:name="List Continue 4" w:semiHidden="1" w:unhideWhenUsed="1"/>
+    <w:lsdException w:name="List Continue 5" w:semiHidden="1" w:unhideWhenUsed="1"/>
+    <w:lsdException w:name="Message Header" w:semiHidden="1" w:unhideWhenUsed="1"/>
+    <w:lsdException w:name="Subtitle" w:uiPriority="11" w:qFormat="1"/>
+    <w:lsdException w:name="Salutation" w:semiHidden="1" w:unhideWhenUsed="1"/>
+    <w:lsdException w:name="Date" w:semiHidden="1" w:unhideWhenUsed="1"/>
+    <w:lsdException w:name="Body Text First Indent" w:semiHidden="1" w:unhideWhenUsed="1"/>
+    <w:lsdException w:name="Body Text First Indent 2" w:semiHidden="1" w:unhideWhenUsed="1"/>
+    <w:lsdException w:name="Note Heading" w:semiHidden="1" w:unhideWhenUsed="1"/>
+    <w:lsdException w:name="Body Text 2" w:semiHidden="1" w:unhideWhenUsed="1"/>
+    <w:lsdException w:name="Body Text 3" w:semiHidden="1" w:unhideWhenUsed="1"/>
+    <w:lsdException w:name="Body Text Indent 2" w:semiHidden="1" w:unhideWhenUsed="1"/>
+    <w:lsdException w:name="Body Text Indent 3" w:semiHidden="1" w:unhideWhenUsed="1"/>
+    <w:lsdException w:name="Block Text" w:semiHidden="1" w:unhideWhenUsed="1"/>
+    <w:lsdException w:name="Hyperlink" w:semiHidden="1" w:unhideWhenUsed="1"/>
+    <w:lsdException w:name="FollowedHyperlink" w:semiHidden="1" w:unhideWhenUsed="1"/>
+    <w:lsdException w:name="Strong" w:uiPriority="22" w:qFormat="1"/>
+    <w:lsdException w:name="Emphasis" w:uiPriority="20" w:qFormat="1"/>
+    <w:lsdException w:name="Document Map" w:semiHidden="1" w:unhideWhenUsed="1"/>
+    <w:lsdException w:name="Plain Text" w:semiHidden="1" w:unhideWhenUsed="1"/>
+    <w:lsdException w:name="E-mail Signature" w:semiHidden="1" w:unhideWhenUsed="1"/>
+    <w:lsdException w:name="HTML Top of Form" w:semiHidden="1" w:unhideWhenUsed="1"/>
+    <w:lsdException w:name="HTML Bottom of Form" w:semiHidden="1" w:unhideWhenUsed="1"/>
+    <w:lsdException w:name="Normal (Web)" w:semiHidden="1" w:unhideWhenUsed="1"/>
+    <w:lsdException w:name="HTML Acronym" w:semiHidden="1" w:unhideWhenUsed="1"/>
+    <w:lsdException w:name="HTML Address" w:semiHidden="1" w:unhideWhenUsed="1"/>
+    <w:lsdException w:name="HTML Cite" w:semiHidden="1" w:unhideWhenUsed="1"/>
+    <w:lsdException w:name="HTML Code" w:semiHidden="1" w:unhideWhenUsed="1"/>
+    <w:lsdException w:name="HTML Definition" w:semiHidden="1" w:unhideWhenUsed="1"/>
+    <w:lsdException w:name="HTML Keyboard" w:semiHidden="1" w:unhideWhenUsed="1"/>
+    <w:lsdException w:name="HTML Preformatted" w:semiHidden="1" w:unhideWhenUsed="1"/>
+    <w:lsdException w:name="HTML Sample" w:semiHidden="1" w:unhideWhenUsed="1"/>
+    <w:lsdException w:name="HTML Typewriter" w:semiHidden="1" w:unhideWhenUsed="1"/>
+    <w:lsdException w:name="HTML Variable" w:semiHidden="1" w:unhideWhenUsed="1"/>
+    <w:lsdException w:name="Normal Table" w:semiHidden="1" w:unhideWhenUsed="1"/>
+    <w:lsdException w:name="annotation subject" w:semiHidden="1" w:unhideWhenUsed="1"/>
+    <w:lsdException w:name="No List" w:semiHidden="1" w:unhideWhenUsed="1"/>
+    <w:lsdException w:name="Outline List 1" w:semiHidden="1" w:unhideWhenUsed="1"/>
+    <w:lsdException w:name="Outline List 2" w:semiHidden="1" w:unhideWhenUsed="1"/>
+    <w:lsdException w:name="Outline List 3" w:semiHidden="1" w:unhideWhenUsed="1"/>
+    <w:lsdException w:name="Table Simple 1" w:semiHidden="1" w:unhideWhenUsed="1"/>
+    <w:lsdException w:name="Table Simple 2" w:semiHidden="1" w:unhideWhenUsed="1"/>
+    <w:lsdException w:name="Table Simple 3" w:semiHidden="1" w:unhideWhenUsed="1"/>
+    <w:lsdException w:name="Table Classic 1" w:semiHidden="1" w:unhideWhenUsed="1"/>
+    <w:lsdException w:name="Table Classic 2" w:semiHidden="1" w:unhideWhenUsed="1"/>
+    <w:lsdException w:name="Table Classic 3" w:semiHidden="1" w:unhideWhenUsed="1"/>
+    <w:lsdException w:name="Table Classic 4" w:semiHidden="1" w:unhideWhenUsed="1"/>
+    <w:lsdException w:name="Table Colorful 1" w:semiHidden="1" w:unhideWhenUsed="1"/>
+    <w:lsdException w:name="Table Colorful 2" w:semiHidden="1" w:unhideWhenUsed="1"/>
+    <w:lsdException w:name="Table Colorful 3" w:semiHidden="1" w:unhideWhenUsed="1"/>
+    <w:lsdException w:name="Table Columns 1" w:semiHidden="1" w:unhideWhenUsed="1"/>
+    <w:lsdException w:name="Table Columns 2" w:semiHidden="1" w:unhideWhenUsed="1"/>
+    <w:lsdException w:name="Table Columns 3" w:semiHidden="1" w:unhideWhenUsed="1"/>
+    <w:lsdException w:name="Table Columns 4" w:semiHidden="1" w:unhideWhenUsed="1"/>
+    <w:lsdException w:name="Table Columns 5" w:semiHidden="1" w:unhideWhenUsed="1"/>
+    <w:lsdException w:name="Table Grid 1" w:semiHidden="1" w:unhideWhenUsed="1"/>
+    <w:lsdException w:name="Table Grid 2" w:semiHidden="1" w:unhideWhenUsed="1"/>
+    <w:lsdException w:name="Table Grid 3" w:semiHidden="1" w:unhideWhenUsed="1"/>
+    <w:lsdException w:name="Table Grid 4" w:semiHidden="1" w:unhideWhenUsed="1"/>
+    <w:lsdException w:name="Table Grid 5" w:semiHidden="1" w:unhideWhenUsed="1"/>
+    <w:lsdException w:name="Table Grid 6" w:semiHidden="1" w:unhideWhenUsed="1"/>
+    <w:lsdException w:name="Table Grid 7" w:semiHidden="1" w:unhideWhenUsed="1"/>
+    <w:lsdException w:name="Table Grid 8" w:semiHidden="1" w:unhideWhenUsed="1"/>
+    <w:lsdException w:name="Table List 1" w:semiHidden="1" w:unhideWhenUsed="1"/>
+    <w:lsdException w:name="Table List 2" w:semiHidden="1" w:unhideWhenUsed="1"/>
+    <w:lsdException w:name="Table List 3" w:semiHidden="1" w:unhideWhenUsed="1"/>
+    <w:lsdException w:name="Table List 4" w:semiHidden="1" w:unhideWhenUsed="1"/>
+    <w:lsdException w:name="Table List 5" w:semiHidden="1" w:unhideWhenUsed="1"/>
+    <w:lsdException w:name="Table List 6" w:semiHidden="1" w:unhideWhenUsed="1"/>
+    <w:lsdException w:name="Table List 7" w:semiHidden="1" w:unhideWhenUsed="1"/>
+    <w:lsdException w:name="Table List 8" w:semiHidden="1" w:unhideWhenUsed="1"/>
+    <w:lsdException w:name="Table 3D effects 1" w:semiHidden="1" w:unhideWhenUsed="1"/>
+    <w:lsdException w:name="Table 3D effects 2" w:semiHidden="1" w:unhideWhenUsed="1"/>
+    <w:lsdException w:name="Table 3D effects 3" w:semiHidden="1" w:unhideWhenUsed="1"/>
+    <w:lsdException w:name="Table Contemporary" w:semiHidden="1" w:unhideWhenUsed="1"/>
+    <w:lsdException w:name="Table Elegant" w:semiHidden="1" w:unhideWhenUsed="1"/>
+    <w:lsdException w:name="Table Professional" w:semiHidden="1" w:unhideWhenUsed="1"/>
+    <w:lsdException w:name="Table Subtle 1" w:semiHidden="1" w:unhideWhenUsed="1"/>
+    <w:lsdException w:name="Table Subtle 2" w:semiHidden="1" w:unhideWhenUsed="1"/>
+    <w:lsdException w:name="Table Web 1" w:semiHidden="1" w:unhideWhenUsed="1"/>
+    <w:lsdException w:name="Table Web 2" w:semiHidden="1" w:unhideWhenUsed="1"/>
+    <w:lsdException w:name="Table Web 3" w:semiHidden="1" w:unhideWhenUsed="1"/>
+    <w:lsdException w:name="Balloon Text" w:semiHidden="1" w:unhideWhenUsed="1"/>
+    <w:lsdException w:name="Table Grid" w:uiPriority="59"/>
+    <w:lsdException w:name="Table Theme" w:semiHidden="1" w:unhideWhenUsed="1"/>
+    <w:lsdException w:name="Placeholder Text" w:semiHidden="1"/>
+    <w:lsdException w:name="No Spacing" w:uiPriority="1" w:qFormat="1"/>
+    <w:lsdException w:name="Light Shading" w:uiPriority="60"/>
+    <w:lsdException w:name="Light List" w:uiPriority="61"/>
+    <w:lsdException w:name="Light Grid" w:uiPriority="62"/>
+    <w:lsdException w:name="Medium Shading 1" w:uiPriority="63"/>
+    <w:lsdException w:name="Medium Shading 2" w:uiPriority="64"/>
+    <w:lsdException w:name="Medium List 1" w:uiPriority="65"/>
+    <w:lsdException w:name="Medium List 2" w:uiPriority="66"/>
+    <w:lsdException w:name="Medium Grid 1" w:uiPriority="67"/>
+    <w:lsdException w:name="Medium Grid 2" w:uiPriority="68"/>
+    <w:lsdException w:name="Medium Grid 3" w:uiPriority="69"/>
+    <w:lsdException w:name="Dark List" w:uiPriority="70"/>
+    <w:lsdException w:name="Colorful Shading" w:uiPriority="71"/>
+    <w:lsdException w:name="Colorful List" w:uiPriority="72"/>
+    <w:lsdException w:name="Colorful Grid" w:uiPriority="73"/>
+    <w:lsdException w:name="Light Shading Accent 1" w:uiPriority="60"/>
+    <w:lsdException w:name="Light List Accent 1" w:uiPriority="61"/>
+    <w:lsdException w:name="Light Grid Accent 1" w:uiPriority="62"/>
+    <w:lsdException w:name="Medium Shading 1 Accent 1" w:uiPriority="63"/>
+    <w:lsdException w:name="Medium Shading 2 Accent 1" w:uiPriority="64"/>
+    <w:lsdException w:name="Medium List 1 Accent 1" w:uiPriority="65"/>
+    <w:lsdException w:name="Revision" w:semiHidden="1"/>
+    <w:lsdException w:name="List Paragraph" w:uiPriority="34" w:qFormat="1"/>
+    <w:lsdException w:name="Quote" w:uiPriority="29" w:qFormat="1"/>
+    <w:lsdException w:name="Intense Quote" w:uiPriority="30" w:qFormat="1"/>
+    <w:lsdException w:name="Medium List 2 Accent 1" w:uiPriority="66"/>
+    <w:lsdException w:name="Medium Grid 1 Accent 1" w:uiPriority="67"/>
+    <w:lsdException w:name="Medium Grid 2 Accent 1" w:uiPriority="68"/>
+    <w:lsdException w:name="Medium Grid 3 Accent 1" w:uiPriority="69"/>
+    <w:lsdException w:name="Dark List Accent 1" w:uiPriority="70"/>
+    <w:lsdException w:name="Colorful Shading Accent 1" w:uiPriority="71"/>
+    <w:lsdException w:name="Colorful List Accent 1" w:uiPriority="72"/>
+    <w:lsdException w:name="Colorful Grid Accent 1" w:uiPriority="73"/>
+    <w:lsdException w:name="Light Shading Accent 2" w:uiPriority="60"/>
+    <w:lsdException w:name="Light List Accent 2" w:uiPriority="61"/>
+    <w:lsdException w:name="Light Grid Accent 2" w:uiPriority="62"/>
+    <w:lsdException w:name="Medium Shading 1 Accent 2" w:uiPriority="63"/>
+    <w:lsdException w:name="Medium Shading 2 Accent 2" w:uiPriority="64"/>
+    <w:lsdException w:name="Medium List 1 Accent 2" w:uiPriority="65"/>
+    <w:lsdException w:name="Medium List 2 Accent 2" w:uiPriority="66"/>
+    <w:lsdException w:name="Medium Grid 1 Accent 2" w:uiPriority="67"/>
+    <w:lsdException w:name="Medium Grid 2 Accent 2" w:uiPriority="68"/>
+    <w:lsdException w:name="Medium Grid 3 Accent 2" w:uiPriority="69"/>
+    <w:lsdException w:name="Dark List Accent 2" w:uiPriority="70"/>
+    <w:lsdException w:name="Colorful Shading Accent 2" w:uiPriority="71"/>
+    <w:lsdException w:name="Colorful List Accent 2" w:uiPriority="72"/>
+    <w:lsdException w:name="Colorful Grid Accent 2" w:uiPriority="73"/>
+    <w:lsdException w:name="Light Shading Accent 3" w:uiPriority="60"/>
+    <w:lsdException w:name="Light List Accent 3" w:uiPriority="61"/>
+    <w:lsdException w:name="Light Grid Accent 3" w:uiPriority="62"/>
+    <w:lsdException w:name="Medium Shading 1 Accent 3" w:uiPriority="63"/>
+    <w:lsdException w:name="Medium Shading 2 Accent 3" w:uiPriority="64"/>
+    <w:lsdException w:name="Medium List 1 Accent 3" w:uiPriority="65"/>
+    <w:lsdException w:name="Medium List 2 Accent 3" w:uiPriority="66"/>
+    <w:lsdException w:name="Medium Grid 1 Accent 3" w:uiPriority="67"/>
+    <w:lsdException w:name="Medium Grid 2 Accent 3" w:uiPriority="68"/>
+    <w:lsdException w:name="Medium Grid 3 Accent 3" w:uiPriority="69"/>
+    <w:lsdException w:name="Dark List Accent 3" w:uiPriority="70"/>
+    <w:lsdException w:name="Colorful Shading Accent 3" w:uiPriority="71"/>
+    <w:lsdException w:name="Colorful List Accent 3" w:uiPriority="72"/>
+    <w:lsdException w:name="Colorful Grid Accent 3" w:uiPriority="73"/>
+    <w:lsdException w:name="Light Shading Accent 4" w:uiPriority="60"/>
+    <w:lsdException w:name="Light List Accent 4" w:uiPriority="61"/>
+    <w:lsdException w:name="Light Grid Accent 4" w:uiPriority="62"/>
+    <w:lsdException w:name="Medium Shading 1 Accent 4" w:uiPriority="63"/>
+    <w:lsdException w:name="Medium Shading 2 Accent 4" w:uiPriority="64"/>
+    <w:lsdException w:name="Medium List 1 Accent 4" w:uiPriority="65"/>
+    <w:lsdException w:name="Medium List 2 Accent 4" w:uiPriority="66"/>
+    <w:lsdException w:name="Medium Grid 1 Accent 4" w:uiPriority="67"/>
+    <w:lsdException w:name="Medium Grid 2 Accent 4" w:uiPriority="68"/>
+    <w:lsdException w:name="Medium Grid 3 Accent 4" w:uiPriority="69"/>
+    <w:lsdException w:name="Dark List Accent 4" w:uiPriority="70"/>
+    <w:lsdException w:name="Colorful Shading Accent 4" w:uiPriority="71"/>
+    <w:lsdException w:name="Colorful List Accent 4" w:uiPriority="72"/>
+    <w:lsdException w:name="Colorful Grid Accent 4" w:uiPriority="73"/>
+    <w:lsdException w:name="Light Shading Accent 5" w:uiPriority="60"/>
+    <w:lsdException w:name="Light List Accent 5" w:uiPriority="61"/>
+    <w:lsdException w:name="Light Grid Accent 5" w:uiPriority="62"/>
+    <w:lsdException w:name="Medium Shading 1 Accent 5" w:uiPriority="63"/>
+    <w:lsdException w:name="Medium Shading 2 Accent 5" w:uiPriority="64"/>
+    <w:lsdException w:name="Medium List 1 Accent 5" w:uiPriority="65"/>
+    <w:lsdException w:name="Medium List 2 Accent 5" w:uiPriority="66"/>
+    <w:lsdException w:name="Medium Grid 1 Accent 5" w:uiPriority="67"/>
+    <w:lsdException w:name="Medium Grid 2 Accent 5" w:uiPriority="68"/>
+    <w:lsdException w:name="Medium Grid 3 Accent 5" w:uiPriority="69"/>
+    <w:lsdException w:name="Dark List Accent 5" w:uiPriority="70"/>
+    <w:lsdException w:name="Colorful Shading Accent 5" w:uiPriority="71"/>
+    <w:lsdException w:name="Colorful List Accent 5" w:uiPriority="72"/>
+    <w:lsdException w:name="Colorful Grid Accent 5" w:uiPriority="73"/>
+    <w:lsdException w:name="Light Shading Accent 6" w:uiPriority="60"/>
+    <w:lsdException w:name="Light List Accent 6" w:uiPriority="61"/>
+    <w:lsdException w:name="Light Grid Accent 6" w:uiPriority="62"/>
+    <w:lsdException w:name="Medium Shading 1 Accent 6" w:uiPriority="63"/>
+    <w:lsdException w:name="Medium Shading 2 Accent 6" w:uiPriority="64"/>
+    <w:lsdException w:name="Medium List 1 Accent 6" w:uiPriority="65"/>
+    <w:lsdException w:name="Medium List 2 Accent 6" w:uiPriority="66"/>
+    <w:lsdException w:name="Medium Grid 1 Accent 6" w:uiPriority="67"/>
+    <w:lsdException w:name="Medium Grid 2 Accent 6" w:uiPriority="68"/>
+    <w:lsdException w:name="Medium Grid 3 Accent 6" w:uiPriority="69"/>
+    <w:lsdException w:name="Dark List Accent 6" w:uiPriority="70"/>
+    <w:lsdException w:name="Colorful Shading Accent 6" w:uiPriority="71"/>
+    <w:lsdException w:name="Colorful List Accent 6" w:uiPriority="72"/>
+    <w:lsdException w:name="Colorful Grid Accent 6" w:uiPriority="73"/>
+    <w:lsdException w:name="Subtle Emphasis" w:uiPriority="19" w:qFormat="1"/>
+    <w:lsdException w:name="Intense Emphasis" w:uiPriority="21" w:qFormat="1"/>
+    <w:lsdException w:name="Subtle Reference" w:uiPriority="31" w:qFormat="1"/>
+    <w:lsdException w:name="Intense Reference" w:uiPriority="32" w:qFormat="1"/>
+    <w:lsdException w:name="Book Title" w:uiPriority="33" w:qFormat="1"/>
+    <w:lsdException w:name="Bibliography" w:semiHidden="1" w:uiPriority="37" w:unhideWhenUsed="1"/>
+    <w:lsdException w:name="TOC Heading" w:semiHidden="1" w:uiPriority="39" w:unhideWhenUsed="1" w:qFormat="1"/>
+    <w:lsdException w:name="Plain Table 1" w:uiPriority="41"/>
+    <w:lsdException w:name="Plain Table 2" w:uiPriority="42"/>
+    <w:lsdException w:name="Plain Table 3" w:uiPriority="43"/>
+    <w:lsdException w:name="Plain Table 4" w:uiPriority="44"/>
+    <w:lsdException w:name="Plain Table 5" w:uiPriority="45"/>
+    <w:lsdException w:name="Grid Table Light" w:uiPriority="40"/>
+    <w:lsdException w:name="Grid Table 1 Light" w:uiPriority="46"/>
+    <w:lsdException w:name="Grid Table 2" w:uiPriority="47"/>
+    <w:lsdException w:name="Grid Table 3" w:uiPriority="48"/>
+    <w:lsdException w:name="Grid Table 4" w:uiPriority="49"/>
+    <w:lsdException w:name="Grid Table 5 Dark" w:uiPriority="50"/>
+    <w:lsdException w:name="Grid Table 6 Colorful" w:uiPriority="51"/>
+    <w:lsdException w:name="Grid Table 7 Colorful" w:uiPriority="52"/>
+    <w:lsdException w:name="Grid Table 1 Light Accent 1" w:uiPriority="46"/>
+    <w:lsdException w:name="Grid Table 2 Accent 1" w:uiPriority="47"/>
+    <w:lsdException w:name="Grid Table 3 Accent 1" w:uiPriority="48"/>
+    <w:lsdException w:name="Grid Table 4 Accent 1" w:uiPriority="49"/>
+    <w:lsdException w:name="Grid Table 5 Dark Accent 1" w:uiPriority="50"/>
+    <w:lsdException w:name="Grid Table 6 Colorful Accent 1" w:uiPriority="51"/>
+    <w:lsdException w:name="Grid Table 7 Colorful Accent 1" w:uiPriority="52"/>
+    <w:lsdException w:name="Grid Table 1 Light Accent 2" w:uiPriority="46"/>
+    <w:lsdException w:name="Grid Table 2 Accent 2" w:uiPriority="47"/>
+    <w:lsdException w:name="Grid Table 3 Accent 2" w:uiPriority="48"/>
+    <w:lsdException w:name="Grid Table 4 Accent 2" w:uiPriority="49"/>
+    <w:lsdException w:name="Grid Table 5 Dark Accent 2" w:uiPriority="50"/>
+    <w:lsdException w:name="Grid Table 6 Colorful Accent 2" w:uiPriority="51"/>
+    <w:lsdException w:name="Grid Table 7 Colorful Accent 2" w:uiPriority="52"/>
+    <w:lsdException w:name="Grid Table 1 Light Accent 3" w:uiPriority="46"/>
+    <w:lsdException w:name="Grid Table 2 Accent 3" w:uiPriority="47"/>
+    <w:lsdException w:name="Grid Table 3 Accent 3" w:uiPriority="48"/>
+    <w:lsdException w:name="Grid Table 4 Accent 3" w:uiPriority="49"/>
+    <w:lsdException w:name="Grid Table 5 Dark Accent 3" w:uiPriority="50"/>
+    <w:lsdException w:name="Grid Table 6 Colorful Accent 3" w:uiPriority="51"/>
+    <w:lsdException w:name="Grid Table 7 Colorful Accent 3" w:uiPriority="52"/>
+    <w:lsdException w:name="Grid Table 1 Light Accent 4" w:uiPriority="46"/>
+    <w:lsdException w:name="Grid Table 2 Accent 4" w:uiPriority="47"/>
+    <w:lsdException w:name="Grid Table 3 Accent 4" w:uiPriority="48"/>
+    <w:lsdException w:name="Grid Table 4 Accent 4" w:uiPriority="49"/>
+    <w:lsdException w:name="Grid Table 5 Dark Accent 4" w:uiPriority="50"/>
+    <w:lsdException w:name="Grid Table 6 Colorful Accent 4" w:uiPriority="51"/>
+    <w:lsdException w:name="Grid Table 7 Colorful Accent 4" w:uiPriority="52"/>
+    <w:lsdException w:name="Grid Table 1 Light Accent 5" w:uiPriority="46"/>
+    <w:lsdException w:name="Grid Table 2 Accent 5" w:uiPriority="47"/>
+    <w:lsdException w:name="Grid Table 3 Accent 5" w:uiPriority="48"/>
+    <w:lsdException w:name="Grid Table 4 Accent 5" w:uiPriority="49"/>
+    <w:lsdException w:name="Grid Table 5 Dark Accent 5" w:uiPriority="50"/>
+    <w:lsdException w:name="Grid Table 6 Colorful Accent 5" w:uiPriority="51"/>
+    <w:lsdException w:name="Grid Table 7 Colorful Accent 5" w:uiPriority="52"/>
+    <w:lsdException w:name="Grid Table 1 Light Accent 6" w:uiPriority="46"/>
+    <w:lsdException w:name="Grid Table 2 Accent 6" w:uiPriority="47"/>
+    <w:lsdException w:name="Grid Table 3 Accent 6" w:uiPriority="48"/>
+    <w:lsdException w:name="Grid Table 4 Accent 6" w:uiPriority="49"/>
+    <w:lsdException w:name="Grid Table 5 Dark Accent 6" w:uiPriority="50"/>
+    <w:lsdException w:name="Grid Table 6 Colorful Accent 6" w:uiPriority="51"/>
+    <w:lsdException w:name="Grid Table 7 Colorful Accent 6" w:uiPriority="52"/>
+    <w:lsdException w:name="List Table 1 Light" w:uiPriority="46"/>
+    <w:lsdException w:name="List Table 2" w:uiPriority="47"/>
+    <w:lsdException w:name="List Table 3" w:uiPriority="48"/>
+    <w:lsdException w:name="List Table 4" w:uiPriority="49"/>
+    <w:lsdException w:name="List Table 5 Dark" w:uiPriority="50"/>
+    <w:lsdException w:name="List Table 6 Colorful" w:uiPriority="51"/>
+    <w:lsdException w:name="List Table 7 Colorful" w:uiPriority="52"/>
+    <w:lsdException w:name="List Table 1 Light Accent 1" w:uiPriority="46"/>
+    <w:lsdException w:name="List Table 2 Accent 1" w:uiPriority="47"/>
+    <w:lsdException w:name="List Table 3 Accent 1" w:uiPriority="48"/>
+    <w:lsdException w:name="List Table 4 Accent 1" w:uiPriority="49"/>
+    <w:lsdException w:name="List Table 5 Dark Accent 1" w:uiPriority="50"/>
+    <w:lsdException w:name="List Table 6 Colorful Accent 1" w:uiPriority="51"/>
+    <w:lsdException w:name="List Table 7 Colorful Accent 1" w:uiPriority="52"/>
+    <w:lsdException w:name="List Table 1 Light Accent 2" w:uiPriority="46"/>
+    <w:lsdException w:name="List Table 2 Accent 2" w:uiPriority="47"/>
+    <w:lsdException w:name="List Table 3 Accent 2" w:uiPriority="48"/>
+    <w:lsdException w:name="List Table 4 Accent 2" w:uiPriority="49"/>
+    <w:lsdException w:name="List Table 5 Dark Accent 2" w:uiPriority="50"/>
+    <w:lsdException w:name="List Table 6 Colorful Accent 2" w:uiPriority="51"/>
+    <w:lsdException w:name="List Table 7 Colorful Accent 2" w:uiPriority="52"/>
+    <w:lsdException w:name="List Table 1 Light Accent 3" w:uiPriority="46"/>
+    <w:lsdException w:name="List Table 2 Accent 3" w:uiPriority="47"/>
+    <w:lsdException w:name="List Table 3 Accent 3" w:uiPriority="48"/>
+    <w:lsdException w:name="List Table 4 Accent 3" w:uiPriority="49"/>
+    <w:lsdException w:name="List Table 5 Dark Accent 3" w:uiPriority="50"/>
+    <w:lsdException w:name="List Table 6 Colorful Accent 3" w:uiPriority="51"/>
+    <w:lsdException w:name="List Table 7 Colorful Accent 3" w:uiPriority="52"/>
+    <w:lsdException w:name="List Table 1 Light Accent 4" w:uiPriority="46"/>
+    <w:lsdException w:name="List Table 2 Accent 4" w:uiPriority="47"/>
+    <w:lsdException w:name="List Table 3 Accent 4" w:uiPriority="48"/>
+    <w:lsdException w:name="List Table 4 Accent 4" w:uiPriority="49"/>
+    <w:lsdException w:name="List Table 5 Dark Accent 4" w:uiPriority="50"/>
+    <w:lsdException w:name="List Table 6 Colorful Accent 4" w:uiPriority="51"/>
+    <w:lsdException w:name="List Table 7 Colorful Accent 4" w:uiPriority="52"/>
+    <w:lsdException w:name="List Table 1 Light Accent 5" w:uiPriority="46"/>
+    <w:lsdException w:name="List Table 2 Accent 5" w:uiPriority="47"/>
+    <w:lsdException w:name="List Table 3 Accent 5" w:uiPriority="48"/>
+    <w:lsdException w:name="List Table 4 Accent 5" w:uiPriority="49"/>
+    <w:lsdException w:name="List Table 5 Dark Accent 5" w:uiPriority="50"/>
+    <w:lsdException w:name="List Table 6 Colorful Accent 5" w:uiPriority="51"/>
+    <w:lsdException w:name="List Table 7 Colorful Accent 5" w:uiPriority="52"/>
+    <w:lsdException w:name="List Table 1 Light Accent 6" w:uiPriority="46"/>
+    <w:lsdException w:name="List Table 2 Accent 6" w:uiPriority="47"/>
+    <w:lsdException w:name="List Table 3 Accent 6" w:uiPriority="48"/>
+    <w:lsdException w:name="List Table 4 Accent 6" w:uiPriority="49"/>
+    <w:lsdException w:name="List Table 5 Dark Accent 6" w:uiPriority="50"/>
+    <w:lsdException w:name="List Table 6 Colorful Accent 6" w:uiPriority="51"/>
+    <w:lsdException w:name="List Table 7 Colorful Accent 6" w:uiPriority="52"/>
   </w:latentStyles>
   <w:style w:type="paragraph" w:default="1" w:styleId="Normal">
     <w:name w:val="Normal"/>

</xml_diff>